<commit_message>
Version 1.2 of Assignment 5.docx
</commit_message>
<xml_diff>
--- a/Assignment 5/Assignment5.docx
+++ b/Assignment 5/Assignment5.docx
@@ -37,7 +37,11 @@
       </w:pPr>
       <w:r>
         <w:rPr>
-          <w:sz w:val="28"/>
+          <w:rFonts w:eastAsia="Droid Sans Fallback" w:cs="FreeSans"/>
+          <w:color w:val="00000A"/>
+          <w:sz w:val="28"/>
+          <w:szCs w:val="24"/>
+          <w:lang w:val="en-CA" w:eastAsia="zh-CN" w:bidi="hi-IN"/>
         </w:rPr>
       </w:r>
       <w:r/>
@@ -72,7 +76,11 @@
       </w:pPr>
       <w:r>
         <w:rPr>
-          <w:sz w:val="28"/>
+          <w:rFonts w:eastAsia="Droid Sans Fallback" w:cs="FreeSans"/>
+          <w:color w:val="00000A"/>
+          <w:sz w:val="28"/>
+          <w:szCs w:val="24"/>
+          <w:lang w:val="en-CA" w:eastAsia="zh-CN" w:bidi="hi-IN"/>
         </w:rPr>
       </w:r>
       <w:r/>
@@ -923,26 +931,34 @@
       </w:pPr>
       <w:r>
         <w:rPr>
-          <w:sz w:val="28"/>
-        </w:rPr>
-      </w:r>
-      <w:r/>
-    </w:p>
-    <w:p>
-      <w:pPr>
-        <w:pStyle w:val="TextBody"/>
-        <w:rPr>
-          <w:sz w:val="28"/>
-          <w:sz w:val="28"/>
-          <w:szCs w:val="24"/>
-          <w:rFonts w:ascii="Times New Roman" w:hAnsi="Times New Roman" w:eastAsia="Droid Sans Fallback" w:cs="FreeSans"/>
-          <w:color w:val="00000A"/>
-          <w:lang w:val="en-CA" w:eastAsia="zh-CN" w:bidi="hi-IN"/>
-        </w:rPr>
-      </w:pPr>
-      <w:r>
-        <w:rPr>
-          <w:sz w:val="28"/>
+          <w:rFonts w:eastAsia="Droid Sans Fallback" w:cs="FreeSans"/>
+          <w:color w:val="00000A"/>
+          <w:sz w:val="28"/>
+          <w:szCs w:val="24"/>
+          <w:lang w:val="en-CA" w:eastAsia="zh-CN" w:bidi="hi-IN"/>
+        </w:rPr>
+      </w:r>
+      <w:r/>
+    </w:p>
+    <w:p>
+      <w:pPr>
+        <w:pStyle w:val="TextBody"/>
+        <w:rPr>
+          <w:sz w:val="28"/>
+          <w:sz w:val="28"/>
+          <w:szCs w:val="24"/>
+          <w:rFonts w:ascii="Times New Roman" w:hAnsi="Times New Roman" w:eastAsia="Droid Sans Fallback" w:cs="FreeSans"/>
+          <w:color w:val="00000A"/>
+          <w:lang w:val="en-CA" w:eastAsia="zh-CN" w:bidi="hi-IN"/>
+        </w:rPr>
+      </w:pPr>
+      <w:r>
+        <w:rPr>
+          <w:rFonts w:eastAsia="Droid Sans Fallback" w:cs="FreeSans"/>
+          <w:color w:val="00000A"/>
+          <w:sz w:val="28"/>
+          <w:szCs w:val="24"/>
+          <w:lang w:val="en-CA" w:eastAsia="zh-CN" w:bidi="hi-IN"/>
         </w:rPr>
       </w:r>
       <w:r>
@@ -1373,7 +1389,11 @@
       </w:pPr>
       <w:r>
         <w:rPr>
-          <w:sz w:val="28"/>
+          <w:rFonts w:eastAsia="Droid Sans Fallback" w:cs="FreeSans"/>
+          <w:color w:val="00000A"/>
+          <w:sz w:val="28"/>
+          <w:szCs w:val="24"/>
+          <w:lang w:val="en-CA" w:eastAsia="zh-CN" w:bidi="hi-IN"/>
         </w:rPr>
       </w:r>
       <w:r/>
@@ -1440,7 +1460,11 @@
       </w:pPr>
       <w:r>
         <w:rPr>
-          <w:sz w:val="28"/>
+          <w:rFonts w:eastAsia="Droid Sans Fallback" w:cs="FreeSans"/>
+          <w:color w:val="00000A"/>
+          <w:sz w:val="28"/>
+          <w:szCs w:val="24"/>
+          <w:lang w:val="en-CA" w:eastAsia="zh-CN" w:bidi="hi-IN"/>
         </w:rPr>
       </w:r>
       <w:r/>
@@ -1571,7 +1595,11 @@
       </w:pPr>
       <w:r>
         <w:rPr>
-          <w:sz w:val="28"/>
+          <w:rFonts w:eastAsia="Droid Sans Fallback" w:cs="FreeSans"/>
+          <w:color w:val="00000A"/>
+          <w:sz w:val="28"/>
+          <w:szCs w:val="24"/>
+          <w:lang w:val="en-CA" w:eastAsia="zh-CN" w:bidi="hi-IN"/>
         </w:rPr>
       </w:r>
       <w:r>
@@ -1614,7 +1642,11 @@
       </w:pPr>
       <w:r>
         <w:rPr>
-          <w:sz w:val="28"/>
+          <w:rFonts w:eastAsia="Droid Sans Fallback" w:cs="FreeSans"/>
+          <w:color w:val="00000A"/>
+          <w:sz w:val="28"/>
+          <w:szCs w:val="24"/>
+          <w:lang w:val="en-CA" w:eastAsia="zh-CN" w:bidi="hi-IN"/>
         </w:rPr>
       </w:r>
       <w:r/>
@@ -1649,7 +1681,11 @@
       </w:pPr>
       <w:r>
         <w:rPr>
-          <w:sz w:val="28"/>
+          <w:rFonts w:eastAsia="Droid Sans Fallback" w:cs="FreeSans"/>
+          <w:color w:val="00000A"/>
+          <w:sz w:val="28"/>
+          <w:szCs w:val="24"/>
+          <w:lang w:val="en-CA" w:eastAsia="zh-CN" w:bidi="hi-IN"/>
         </w:rPr>
       </w:r>
       <w:r/>
@@ -1684,7 +1720,11 @@
       </w:pPr>
       <w:r>
         <w:rPr>
-          <w:sz w:val="28"/>
+          <w:rFonts w:eastAsia="Droid Sans Fallback" w:cs="FreeSans"/>
+          <w:color w:val="00000A"/>
+          <w:sz w:val="28"/>
+          <w:szCs w:val="24"/>
+          <w:lang w:val="en-CA" w:eastAsia="zh-CN" w:bidi="hi-IN"/>
         </w:rPr>
       </w:r>
       <w:r>
@@ -2166,7 +2206,11 @@
       </w:pPr>
       <w:r>
         <w:rPr>
-          <w:sz w:val="28"/>
+          <w:rFonts w:eastAsia="Droid Sans Fallback" w:cs="FreeSans"/>
+          <w:color w:val="00000A"/>
+          <w:sz w:val="28"/>
+          <w:szCs w:val="24"/>
+          <w:lang w:val="en-CA" w:eastAsia="zh-CN" w:bidi="hi-IN"/>
         </w:rPr>
       </w:r>
       <w:r/>
@@ -2217,7 +2261,11 @@
       </w:pPr>
       <w:r>
         <w:rPr>
-          <w:sz w:val="28"/>
+          <w:rFonts w:eastAsia="Droid Sans Fallback" w:cs="FreeSans"/>
+          <w:color w:val="00000A"/>
+          <w:sz w:val="28"/>
+          <w:szCs w:val="24"/>
+          <w:lang w:val="en-CA" w:eastAsia="zh-CN" w:bidi="hi-IN"/>
         </w:rPr>
       </w:r>
       <w:r/>
@@ -2284,26 +2332,34 @@
       </w:pPr>
       <w:r>
         <w:rPr>
-          <w:sz w:val="28"/>
-        </w:rPr>
-      </w:r>
-      <w:r/>
-    </w:p>
-    <w:p>
-      <w:pPr>
-        <w:pStyle w:val="TextBody"/>
-        <w:rPr>
-          <w:sz w:val="28"/>
-          <w:sz w:val="28"/>
-          <w:szCs w:val="24"/>
-          <w:rFonts w:ascii="Times New Roman" w:hAnsi="Times New Roman" w:eastAsia="Droid Sans Fallback" w:cs="FreeSans"/>
-          <w:color w:val="00000A"/>
-          <w:lang w:val="en-CA" w:eastAsia="zh-CN" w:bidi="hi-IN"/>
-        </w:rPr>
-      </w:pPr>
-      <w:r>
-        <w:rPr>
-          <w:sz w:val="28"/>
+          <w:rFonts w:eastAsia="Droid Sans Fallback" w:cs="FreeSans"/>
+          <w:color w:val="00000A"/>
+          <w:sz w:val="28"/>
+          <w:szCs w:val="24"/>
+          <w:lang w:val="en-CA" w:eastAsia="zh-CN" w:bidi="hi-IN"/>
+        </w:rPr>
+      </w:r>
+      <w:r/>
+    </w:p>
+    <w:p>
+      <w:pPr>
+        <w:pStyle w:val="TextBody"/>
+        <w:rPr>
+          <w:sz w:val="28"/>
+          <w:sz w:val="28"/>
+          <w:szCs w:val="24"/>
+          <w:rFonts w:ascii="Times New Roman" w:hAnsi="Times New Roman" w:eastAsia="Droid Sans Fallback" w:cs="FreeSans"/>
+          <w:color w:val="00000A"/>
+          <w:lang w:val="en-CA" w:eastAsia="zh-CN" w:bidi="hi-IN"/>
+        </w:rPr>
+      </w:pPr>
+      <w:r>
+        <w:rPr>
+          <w:rFonts w:eastAsia="Droid Sans Fallback" w:cs="FreeSans"/>
+          <w:color w:val="00000A"/>
+          <w:sz w:val="28"/>
+          <w:szCs w:val="24"/>
+          <w:lang w:val="en-CA" w:eastAsia="zh-CN" w:bidi="hi-IN"/>
         </w:rPr>
       </w:r>
       <w:r>
@@ -2346,7 +2402,11 @@
       </w:pPr>
       <w:r>
         <w:rPr>
-          <w:sz w:val="28"/>
+          <w:rFonts w:eastAsia="Droid Sans Fallback" w:cs="FreeSans"/>
+          <w:color w:val="00000A"/>
+          <w:sz w:val="28"/>
+          <w:szCs w:val="24"/>
+          <w:lang w:val="en-CA" w:eastAsia="zh-CN" w:bidi="hi-IN"/>
         </w:rPr>
       </w:r>
       <w:r/>
@@ -2377,7 +2437,11 @@
       </w:pPr>
       <w:r>
         <w:rPr>
-          <w:sz w:val="28"/>
+          <w:rFonts w:eastAsia="Droid Sans Fallback" w:cs="FreeSans"/>
+          <w:color w:val="00000A"/>
+          <w:sz w:val="28"/>
+          <w:szCs w:val="24"/>
+          <w:lang w:val="en-CA" w:eastAsia="zh-CN" w:bidi="hi-IN"/>
         </w:rPr>
       </w:r>
       <w:r/>
@@ -2492,26 +2556,34 @@
       </w:pPr>
       <w:r>
         <w:rPr>
-          <w:sz w:val="28"/>
-        </w:rPr>
-      </w:r>
-      <w:r/>
-    </w:p>
-    <w:p>
-      <w:pPr>
-        <w:pStyle w:val="TextBody"/>
-        <w:rPr>
-          <w:sz w:val="28"/>
-          <w:sz w:val="28"/>
-          <w:szCs w:val="24"/>
-          <w:rFonts w:ascii="Times New Roman" w:hAnsi="Times New Roman" w:eastAsia="Droid Sans Fallback" w:cs="FreeSans"/>
-          <w:color w:val="00000A"/>
-          <w:lang w:val="en-CA" w:eastAsia="zh-CN" w:bidi="hi-IN"/>
-        </w:rPr>
-      </w:pPr>
-      <w:r>
-        <w:rPr>
-          <w:sz w:val="28"/>
+          <w:rFonts w:eastAsia="Droid Sans Fallback" w:cs="FreeSans"/>
+          <w:color w:val="00000A"/>
+          <w:sz w:val="28"/>
+          <w:szCs w:val="24"/>
+          <w:lang w:val="en-CA" w:eastAsia="zh-CN" w:bidi="hi-IN"/>
+        </w:rPr>
+      </w:r>
+      <w:r/>
+    </w:p>
+    <w:p>
+      <w:pPr>
+        <w:pStyle w:val="TextBody"/>
+        <w:rPr>
+          <w:sz w:val="28"/>
+          <w:sz w:val="28"/>
+          <w:szCs w:val="24"/>
+          <w:rFonts w:ascii="Times New Roman" w:hAnsi="Times New Roman" w:eastAsia="Droid Sans Fallback" w:cs="FreeSans"/>
+          <w:color w:val="00000A"/>
+          <w:lang w:val="en-CA" w:eastAsia="zh-CN" w:bidi="hi-IN"/>
+        </w:rPr>
+      </w:pPr>
+      <w:r>
+        <w:rPr>
+          <w:rFonts w:eastAsia="Droid Sans Fallback" w:cs="FreeSans"/>
+          <w:color w:val="00000A"/>
+          <w:sz w:val="28"/>
+          <w:szCs w:val="24"/>
+          <w:lang w:val="en-CA" w:eastAsia="zh-CN" w:bidi="hi-IN"/>
         </w:rPr>
       </w:r>
       <w:r>
@@ -2554,7 +2626,11 @@
       </w:pPr>
       <w:r>
         <w:rPr>
-          <w:sz w:val="28"/>
+          <w:rFonts w:eastAsia="Droid Sans Fallback" w:cs="FreeSans"/>
+          <w:color w:val="00000A"/>
+          <w:sz w:val="28"/>
+          <w:szCs w:val="24"/>
+          <w:lang w:val="en-CA" w:eastAsia="zh-CN" w:bidi="hi-IN"/>
         </w:rPr>
       </w:r>
       <w:r/>
@@ -2589,7 +2665,11 @@
       </w:pPr>
       <w:r>
         <w:rPr>
-          <w:sz w:val="28"/>
+          <w:rFonts w:eastAsia="Droid Sans Fallback" w:cs="FreeSans"/>
+          <w:color w:val="00000A"/>
+          <w:sz w:val="28"/>
+          <w:szCs w:val="24"/>
+          <w:lang w:val="en-CA" w:eastAsia="zh-CN" w:bidi="hi-IN"/>
         </w:rPr>
       </w:r>
       <w:r>
@@ -2638,7 +2718,11 @@
       </w:pPr>
       <w:r>
         <w:rPr>
-          <w:sz w:val="28"/>
+          <w:rFonts w:eastAsia="Droid Sans Fallback" w:cs="FreeSans"/>
+          <w:color w:val="00000A"/>
+          <w:sz w:val="28"/>
+          <w:szCs w:val="24"/>
+          <w:lang w:val="en-CA" w:eastAsia="zh-CN" w:bidi="hi-IN"/>
         </w:rPr>
       </w:r>
       <w:r/>
@@ -2673,26 +2757,34 @@
       </w:pPr>
       <w:r>
         <w:rPr>
-          <w:sz w:val="28"/>
-        </w:rPr>
-      </w:r>
-      <w:r/>
-    </w:p>
-    <w:p>
-      <w:pPr>
-        <w:pStyle w:val="TextBody"/>
-        <w:rPr>
-          <w:sz w:val="28"/>
-          <w:sz w:val="28"/>
-          <w:szCs w:val="24"/>
-          <w:rFonts w:ascii="Times New Roman" w:hAnsi="Times New Roman" w:eastAsia="Droid Sans Fallback" w:cs="FreeSans"/>
-          <w:color w:val="00000A"/>
-          <w:lang w:val="en-CA" w:eastAsia="zh-CN" w:bidi="hi-IN"/>
-        </w:rPr>
-      </w:pPr>
-      <w:r>
-        <w:rPr>
-          <w:sz w:val="28"/>
+          <w:rFonts w:eastAsia="Droid Sans Fallback" w:cs="FreeSans"/>
+          <w:color w:val="00000A"/>
+          <w:sz w:val="28"/>
+          <w:szCs w:val="24"/>
+          <w:lang w:val="en-CA" w:eastAsia="zh-CN" w:bidi="hi-IN"/>
+        </w:rPr>
+      </w:r>
+      <w:r/>
+    </w:p>
+    <w:p>
+      <w:pPr>
+        <w:pStyle w:val="TextBody"/>
+        <w:rPr>
+          <w:sz w:val="28"/>
+          <w:sz w:val="28"/>
+          <w:szCs w:val="24"/>
+          <w:rFonts w:ascii="Times New Roman" w:hAnsi="Times New Roman" w:eastAsia="Droid Sans Fallback" w:cs="FreeSans"/>
+          <w:color w:val="00000A"/>
+          <w:lang w:val="en-CA" w:eastAsia="zh-CN" w:bidi="hi-IN"/>
+        </w:rPr>
+      </w:pPr>
+      <w:r>
+        <w:rPr>
+          <w:rFonts w:eastAsia="Droid Sans Fallback" w:cs="FreeSans"/>
+          <w:color w:val="00000A"/>
+          <w:sz w:val="28"/>
+          <w:szCs w:val="24"/>
+          <w:lang w:val="en-CA" w:eastAsia="zh-CN" w:bidi="hi-IN"/>
         </w:rPr>
       </w:r>
       <w:r>
@@ -2830,41 +2922,59 @@
         </w:rPr>
       </w:pPr>
       <w:r>
-        <w:rPr/>
-      </w:r>
-      <w:r/>
-    </w:p>
-    <w:p>
-      <w:pPr>
-        <w:pStyle w:val="Normal"/>
-        <w:rPr>
-          <w:sz w:val="24"/>
-          <w:sz w:val="24"/>
-          <w:szCs w:val="24"/>
-          <w:rFonts w:ascii="Times New Roman" w:hAnsi="Times New Roman" w:eastAsia="Droid Sans Fallback" w:cs="FreeSans"/>
-          <w:color w:val="00000A"/>
-          <w:lang w:val="en-CA" w:eastAsia="zh-CN" w:bidi="hi-IN"/>
-        </w:rPr>
-      </w:pPr>
-      <w:r>
-        <w:rPr/>
-      </w:r>
-      <w:r/>
-    </w:p>
-    <w:p>
-      <w:pPr>
-        <w:pStyle w:val="Normal"/>
-        <w:rPr>
-          <w:sz w:val="24"/>
-          <w:sz w:val="24"/>
-          <w:szCs w:val="24"/>
-          <w:rFonts w:ascii="Times New Roman" w:hAnsi="Times New Roman" w:eastAsia="Droid Sans Fallback" w:cs="FreeSans"/>
-          <w:color w:val="00000A"/>
-          <w:lang w:val="en-CA" w:eastAsia="zh-CN" w:bidi="hi-IN"/>
-        </w:rPr>
-      </w:pPr>
-      <w:r>
-        <w:rPr/>
+        <w:rPr>
+          <w:rFonts w:eastAsia="Droid Sans Fallback" w:cs="FreeSans"/>
+          <w:color w:val="00000A"/>
+          <w:sz w:val="24"/>
+          <w:szCs w:val="24"/>
+          <w:lang w:val="en-CA" w:eastAsia="zh-CN" w:bidi="hi-IN"/>
+        </w:rPr>
+      </w:r>
+      <w:r/>
+    </w:p>
+    <w:p>
+      <w:pPr>
+        <w:pStyle w:val="Normal"/>
+        <w:rPr>
+          <w:sz w:val="24"/>
+          <w:sz w:val="24"/>
+          <w:szCs w:val="24"/>
+          <w:rFonts w:ascii="Times New Roman" w:hAnsi="Times New Roman" w:eastAsia="Droid Sans Fallback" w:cs="FreeSans"/>
+          <w:color w:val="00000A"/>
+          <w:lang w:val="en-CA" w:eastAsia="zh-CN" w:bidi="hi-IN"/>
+        </w:rPr>
+      </w:pPr>
+      <w:r>
+        <w:rPr>
+          <w:rFonts w:eastAsia="Droid Sans Fallback" w:cs="FreeSans"/>
+          <w:color w:val="00000A"/>
+          <w:sz w:val="24"/>
+          <w:szCs w:val="24"/>
+          <w:lang w:val="en-CA" w:eastAsia="zh-CN" w:bidi="hi-IN"/>
+        </w:rPr>
+      </w:r>
+      <w:r/>
+    </w:p>
+    <w:p>
+      <w:pPr>
+        <w:pStyle w:val="Normal"/>
+        <w:rPr>
+          <w:sz w:val="24"/>
+          <w:sz w:val="24"/>
+          <w:szCs w:val="24"/>
+          <w:rFonts w:ascii="Times New Roman" w:hAnsi="Times New Roman" w:eastAsia="Droid Sans Fallback" w:cs="FreeSans"/>
+          <w:color w:val="00000A"/>
+          <w:lang w:val="en-CA" w:eastAsia="zh-CN" w:bidi="hi-IN"/>
+        </w:rPr>
+      </w:pPr>
+      <w:r>
+        <w:rPr>
+          <w:rFonts w:eastAsia="Droid Sans Fallback" w:cs="FreeSans"/>
+          <w:color w:val="00000A"/>
+          <w:sz w:val="24"/>
+          <w:szCs w:val="24"/>
+          <w:lang w:val="en-CA" w:eastAsia="zh-CN" w:bidi="hi-IN"/>
+        </w:rPr>
       </w:r>
       <w:r>
         <w:br w:type="page"/>
@@ -2902,7 +3012,13 @@
         </w:rPr>
       </w:pPr>
       <w:r>
-        <w:rPr/>
+        <w:rPr>
+          <w:rFonts w:eastAsia="Droid Sans Fallback" w:cs="FreeSans"/>
+          <w:color w:val="00000A"/>
+          <w:sz w:val="24"/>
+          <w:szCs w:val="24"/>
+          <w:lang w:val="en-CA" w:eastAsia="zh-CN" w:bidi="hi-IN"/>
+        </w:rPr>
       </w:r>
       <w:r/>
     </w:p>
@@ -3053,24 +3169,36 @@
         </w:rPr>
       </w:pPr>
       <w:r>
-        <w:rPr/>
-      </w:r>
-      <w:r/>
-    </w:p>
-    <w:p>
-      <w:pPr>
-        <w:pStyle w:val="Normal"/>
-        <w:rPr>
-          <w:sz w:val="24"/>
-          <w:sz w:val="24"/>
-          <w:szCs w:val="24"/>
-          <w:rFonts w:ascii="Times New Roman" w:hAnsi="Times New Roman" w:eastAsia="Droid Sans Fallback" w:cs="FreeSans"/>
-          <w:color w:val="00000A"/>
-          <w:lang w:val="en-CA" w:eastAsia="zh-CN" w:bidi="hi-IN"/>
-        </w:rPr>
-      </w:pPr>
-      <w:r>
-        <w:rPr/>
+        <w:rPr>
+          <w:rFonts w:eastAsia="Droid Sans Fallback" w:cs="FreeSans"/>
+          <w:color w:val="00000A"/>
+          <w:sz w:val="24"/>
+          <w:szCs w:val="24"/>
+          <w:lang w:val="en-CA" w:eastAsia="zh-CN" w:bidi="hi-IN"/>
+        </w:rPr>
+      </w:r>
+      <w:r/>
+    </w:p>
+    <w:p>
+      <w:pPr>
+        <w:pStyle w:val="Normal"/>
+        <w:rPr>
+          <w:sz w:val="24"/>
+          <w:sz w:val="24"/>
+          <w:szCs w:val="24"/>
+          <w:rFonts w:ascii="Times New Roman" w:hAnsi="Times New Roman" w:eastAsia="Droid Sans Fallback" w:cs="FreeSans"/>
+          <w:color w:val="00000A"/>
+          <w:lang w:val="en-CA" w:eastAsia="zh-CN" w:bidi="hi-IN"/>
+        </w:rPr>
+      </w:pPr>
+      <w:r>
+        <w:rPr>
+          <w:rFonts w:eastAsia="Droid Sans Fallback" w:cs="FreeSans"/>
+          <w:color w:val="00000A"/>
+          <w:sz w:val="24"/>
+          <w:szCs w:val="24"/>
+          <w:lang w:val="en-CA" w:eastAsia="zh-CN" w:bidi="hi-IN"/>
+        </w:rPr>
       </w:r>
       <w:r/>
     </w:p>
@@ -3249,41 +3377,59 @@
         </w:rPr>
       </w:pPr>
       <w:r>
-        <w:rPr/>
-      </w:r>
-      <w:r/>
-    </w:p>
-    <w:p>
-      <w:pPr>
-        <w:pStyle w:val="Normal"/>
-        <w:rPr>
-          <w:sz w:val="24"/>
-          <w:sz w:val="24"/>
-          <w:szCs w:val="24"/>
-          <w:rFonts w:ascii="Times New Roman" w:hAnsi="Times New Roman" w:eastAsia="Droid Sans Fallback" w:cs="FreeSans"/>
-          <w:color w:val="00000A"/>
-          <w:lang w:val="en-CA" w:eastAsia="zh-CN" w:bidi="hi-IN"/>
-        </w:rPr>
-      </w:pPr>
-      <w:r>
-        <w:rPr/>
-      </w:r>
-      <w:r/>
-    </w:p>
-    <w:p>
-      <w:pPr>
-        <w:pStyle w:val="Normal"/>
-        <w:rPr>
-          <w:sz w:val="24"/>
-          <w:sz w:val="24"/>
-          <w:szCs w:val="24"/>
-          <w:rFonts w:ascii="Times New Roman" w:hAnsi="Times New Roman" w:eastAsia="Droid Sans Fallback" w:cs="FreeSans"/>
-          <w:color w:val="00000A"/>
-          <w:lang w:val="en-CA" w:eastAsia="zh-CN" w:bidi="hi-IN"/>
-        </w:rPr>
-      </w:pPr>
-      <w:r>
-        <w:rPr/>
+        <w:rPr>
+          <w:rFonts w:eastAsia="Droid Sans Fallback" w:cs="FreeSans"/>
+          <w:color w:val="00000A"/>
+          <w:sz w:val="24"/>
+          <w:szCs w:val="24"/>
+          <w:lang w:val="en-CA" w:eastAsia="zh-CN" w:bidi="hi-IN"/>
+        </w:rPr>
+      </w:r>
+      <w:r/>
+    </w:p>
+    <w:p>
+      <w:pPr>
+        <w:pStyle w:val="Normal"/>
+        <w:rPr>
+          <w:sz w:val="24"/>
+          <w:sz w:val="24"/>
+          <w:szCs w:val="24"/>
+          <w:rFonts w:ascii="Times New Roman" w:hAnsi="Times New Roman" w:eastAsia="Droid Sans Fallback" w:cs="FreeSans"/>
+          <w:color w:val="00000A"/>
+          <w:lang w:val="en-CA" w:eastAsia="zh-CN" w:bidi="hi-IN"/>
+        </w:rPr>
+      </w:pPr>
+      <w:r>
+        <w:rPr>
+          <w:rFonts w:eastAsia="Droid Sans Fallback" w:cs="FreeSans"/>
+          <w:color w:val="00000A"/>
+          <w:sz w:val="24"/>
+          <w:szCs w:val="24"/>
+          <w:lang w:val="en-CA" w:eastAsia="zh-CN" w:bidi="hi-IN"/>
+        </w:rPr>
+      </w:r>
+      <w:r/>
+    </w:p>
+    <w:p>
+      <w:pPr>
+        <w:pStyle w:val="Normal"/>
+        <w:rPr>
+          <w:sz w:val="24"/>
+          <w:sz w:val="24"/>
+          <w:szCs w:val="24"/>
+          <w:rFonts w:ascii="Times New Roman" w:hAnsi="Times New Roman" w:eastAsia="Droid Sans Fallback" w:cs="FreeSans"/>
+          <w:color w:val="00000A"/>
+          <w:lang w:val="en-CA" w:eastAsia="zh-CN" w:bidi="hi-IN"/>
+        </w:rPr>
+      </w:pPr>
+      <w:r>
+        <w:rPr>
+          <w:rFonts w:eastAsia="Droid Sans Fallback" w:cs="FreeSans"/>
+          <w:color w:val="00000A"/>
+          <w:sz w:val="24"/>
+          <w:szCs w:val="24"/>
+          <w:lang w:val="en-CA" w:eastAsia="zh-CN" w:bidi="hi-IN"/>
+        </w:rPr>
       </w:r>
       <w:r>
         <w:br w:type="page"/>
@@ -3321,24 +3467,36 @@
         </w:rPr>
       </w:pPr>
       <w:r>
-        <w:rPr/>
-      </w:r>
-      <w:r/>
-    </w:p>
-    <w:p>
-      <w:pPr>
-        <w:pStyle w:val="Normal"/>
-        <w:rPr>
-          <w:sz w:val="24"/>
-          <w:sz w:val="24"/>
-          <w:szCs w:val="24"/>
-          <w:rFonts w:ascii="Times New Roman" w:hAnsi="Times New Roman" w:eastAsia="Droid Sans Fallback" w:cs="FreeSans"/>
-          <w:color w:val="00000A"/>
-          <w:lang w:val="en-CA" w:eastAsia="zh-CN" w:bidi="hi-IN"/>
-        </w:rPr>
-      </w:pPr>
-      <w:r>
-        <w:rPr/>
+        <w:rPr>
+          <w:rFonts w:eastAsia="Droid Sans Fallback" w:cs="FreeSans"/>
+          <w:color w:val="00000A"/>
+          <w:sz w:val="24"/>
+          <w:szCs w:val="24"/>
+          <w:lang w:val="en-CA" w:eastAsia="zh-CN" w:bidi="hi-IN"/>
+        </w:rPr>
+      </w:r>
+      <w:r/>
+    </w:p>
+    <w:p>
+      <w:pPr>
+        <w:pStyle w:val="Normal"/>
+        <w:rPr>
+          <w:sz w:val="24"/>
+          <w:sz w:val="24"/>
+          <w:szCs w:val="24"/>
+          <w:rFonts w:ascii="Times New Roman" w:hAnsi="Times New Roman" w:eastAsia="Droid Sans Fallback" w:cs="FreeSans"/>
+          <w:color w:val="00000A"/>
+          <w:lang w:val="en-CA" w:eastAsia="zh-CN" w:bidi="hi-IN"/>
+        </w:rPr>
+      </w:pPr>
+      <w:r>
+        <w:rPr>
+          <w:rFonts w:eastAsia="Droid Sans Fallback" w:cs="FreeSans"/>
+          <w:color w:val="00000A"/>
+          <w:sz w:val="24"/>
+          <w:szCs w:val="24"/>
+          <w:lang w:val="en-CA" w:eastAsia="zh-CN" w:bidi="hi-IN"/>
+        </w:rPr>
       </w:r>
       <w:r/>
     </w:p>
@@ -3511,24 +3669,36 @@
         </w:rPr>
       </w:pPr>
       <w:r>
-        <w:rPr/>
-      </w:r>
-      <w:r/>
-    </w:p>
-    <w:p>
-      <w:pPr>
-        <w:pStyle w:val="Normal"/>
-        <w:rPr>
-          <w:sz w:val="24"/>
-          <w:sz w:val="24"/>
-          <w:szCs w:val="24"/>
-          <w:rFonts w:ascii="Times New Roman" w:hAnsi="Times New Roman" w:eastAsia="Droid Sans Fallback" w:cs="FreeSans"/>
-          <w:color w:val="00000A"/>
-          <w:lang w:val="en-CA" w:eastAsia="zh-CN" w:bidi="hi-IN"/>
-        </w:rPr>
-      </w:pPr>
-      <w:r>
-        <w:rPr/>
+        <w:rPr>
+          <w:rFonts w:eastAsia="Droid Sans Fallback" w:cs="FreeSans"/>
+          <w:color w:val="00000A"/>
+          <w:sz w:val="24"/>
+          <w:szCs w:val="24"/>
+          <w:lang w:val="en-CA" w:eastAsia="zh-CN" w:bidi="hi-IN"/>
+        </w:rPr>
+      </w:r>
+      <w:r/>
+    </w:p>
+    <w:p>
+      <w:pPr>
+        <w:pStyle w:val="Normal"/>
+        <w:rPr>
+          <w:sz w:val="24"/>
+          <w:sz w:val="24"/>
+          <w:szCs w:val="24"/>
+          <w:rFonts w:ascii="Times New Roman" w:hAnsi="Times New Roman" w:eastAsia="Droid Sans Fallback" w:cs="FreeSans"/>
+          <w:color w:val="00000A"/>
+          <w:lang w:val="en-CA" w:eastAsia="zh-CN" w:bidi="hi-IN"/>
+        </w:rPr>
+      </w:pPr>
+      <w:r>
+        <w:rPr>
+          <w:rFonts w:eastAsia="Droid Sans Fallback" w:cs="FreeSans"/>
+          <w:color w:val="00000A"/>
+          <w:sz w:val="24"/>
+          <w:szCs w:val="24"/>
+          <w:lang w:val="en-CA" w:eastAsia="zh-CN" w:bidi="hi-IN"/>
+        </w:rPr>
       </w:r>
       <w:r/>
     </w:p>
@@ -3822,24 +3992,36 @@
         </w:rPr>
       </w:pPr>
       <w:r>
-        <w:rPr/>
-      </w:r>
-      <w:r/>
-    </w:p>
-    <w:p>
-      <w:pPr>
-        <w:pStyle w:val="Normal"/>
-        <w:rPr>
-          <w:sz w:val="24"/>
-          <w:sz w:val="24"/>
-          <w:szCs w:val="24"/>
-          <w:rFonts w:ascii="Times New Roman" w:hAnsi="Times New Roman" w:eastAsia="Droid Sans Fallback" w:cs="FreeSans"/>
-          <w:color w:val="00000A"/>
-          <w:lang w:val="en-CA" w:eastAsia="zh-CN" w:bidi="hi-IN"/>
-        </w:rPr>
-      </w:pPr>
-      <w:r>
-        <w:rPr/>
+        <w:rPr>
+          <w:rFonts w:eastAsia="Droid Sans Fallback" w:cs="FreeSans"/>
+          <w:color w:val="00000A"/>
+          <w:sz w:val="24"/>
+          <w:szCs w:val="24"/>
+          <w:lang w:val="en-CA" w:eastAsia="zh-CN" w:bidi="hi-IN"/>
+        </w:rPr>
+      </w:r>
+      <w:r/>
+    </w:p>
+    <w:p>
+      <w:pPr>
+        <w:pStyle w:val="Normal"/>
+        <w:rPr>
+          <w:sz w:val="24"/>
+          <w:sz w:val="24"/>
+          <w:szCs w:val="24"/>
+          <w:rFonts w:ascii="Times New Roman" w:hAnsi="Times New Roman" w:eastAsia="Droid Sans Fallback" w:cs="FreeSans"/>
+          <w:color w:val="00000A"/>
+          <w:lang w:val="en-CA" w:eastAsia="zh-CN" w:bidi="hi-IN"/>
+        </w:rPr>
+      </w:pPr>
+      <w:r>
+        <w:rPr>
+          <w:rFonts w:eastAsia="Droid Sans Fallback" w:cs="FreeSans"/>
+          <w:color w:val="00000A"/>
+          <w:sz w:val="24"/>
+          <w:szCs w:val="24"/>
+          <w:lang w:val="en-CA" w:eastAsia="zh-CN" w:bidi="hi-IN"/>
+        </w:rPr>
       </w:r>
       <w:r/>
     </w:p>
@@ -4140,24 +4322,36 @@
         </w:rPr>
       </w:pPr>
       <w:r>
-        <w:rPr/>
-      </w:r>
-      <w:r/>
-    </w:p>
-    <w:p>
-      <w:pPr>
-        <w:pStyle w:val="Normal"/>
-        <w:rPr>
-          <w:sz w:val="24"/>
-          <w:sz w:val="24"/>
-          <w:szCs w:val="24"/>
-          <w:rFonts w:ascii="Times New Roman" w:hAnsi="Times New Roman" w:eastAsia="Droid Sans Fallback" w:cs="FreeSans"/>
-          <w:color w:val="00000A"/>
-          <w:lang w:val="en-CA" w:eastAsia="zh-CN" w:bidi="hi-IN"/>
-        </w:rPr>
-      </w:pPr>
-      <w:r>
-        <w:rPr/>
+        <w:rPr>
+          <w:rFonts w:eastAsia="Droid Sans Fallback" w:cs="FreeSans"/>
+          <w:color w:val="00000A"/>
+          <w:sz w:val="24"/>
+          <w:szCs w:val="24"/>
+          <w:lang w:val="en-CA" w:eastAsia="zh-CN" w:bidi="hi-IN"/>
+        </w:rPr>
+      </w:r>
+      <w:r/>
+    </w:p>
+    <w:p>
+      <w:pPr>
+        <w:pStyle w:val="Normal"/>
+        <w:rPr>
+          <w:sz w:val="24"/>
+          <w:sz w:val="24"/>
+          <w:szCs w:val="24"/>
+          <w:rFonts w:ascii="Times New Roman" w:hAnsi="Times New Roman" w:eastAsia="Droid Sans Fallback" w:cs="FreeSans"/>
+          <w:color w:val="00000A"/>
+          <w:lang w:val="en-CA" w:eastAsia="zh-CN" w:bidi="hi-IN"/>
+        </w:rPr>
+      </w:pPr>
+      <w:r>
+        <w:rPr>
+          <w:rFonts w:eastAsia="Droid Sans Fallback" w:cs="FreeSans"/>
+          <w:color w:val="00000A"/>
+          <w:sz w:val="24"/>
+          <w:szCs w:val="24"/>
+          <w:lang w:val="en-CA" w:eastAsia="zh-CN" w:bidi="hi-IN"/>
+        </w:rPr>
       </w:r>
       <w:r/>
     </w:p>
@@ -4264,24 +4458,36 @@
         </w:rPr>
       </w:pPr>
       <w:r>
-        <w:rPr/>
-      </w:r>
-      <w:r/>
-    </w:p>
-    <w:p>
-      <w:pPr>
-        <w:pStyle w:val="Normal"/>
-        <w:rPr>
-          <w:sz w:val="24"/>
-          <w:sz w:val="24"/>
-          <w:szCs w:val="24"/>
-          <w:rFonts w:ascii="Times New Roman" w:hAnsi="Times New Roman" w:eastAsia="Droid Sans Fallback" w:cs="FreeSans"/>
-          <w:color w:val="00000A"/>
-          <w:lang w:val="en-CA" w:eastAsia="zh-CN" w:bidi="hi-IN"/>
-        </w:rPr>
-      </w:pPr>
-      <w:r>
-        <w:rPr/>
+        <w:rPr>
+          <w:rFonts w:eastAsia="Droid Sans Fallback" w:cs="FreeSans"/>
+          <w:color w:val="00000A"/>
+          <w:sz w:val="24"/>
+          <w:szCs w:val="24"/>
+          <w:lang w:val="en-CA" w:eastAsia="zh-CN" w:bidi="hi-IN"/>
+        </w:rPr>
+      </w:r>
+      <w:r/>
+    </w:p>
+    <w:p>
+      <w:pPr>
+        <w:pStyle w:val="Normal"/>
+        <w:rPr>
+          <w:sz w:val="24"/>
+          <w:sz w:val="24"/>
+          <w:szCs w:val="24"/>
+          <w:rFonts w:ascii="Times New Roman" w:hAnsi="Times New Roman" w:eastAsia="Droid Sans Fallback" w:cs="FreeSans"/>
+          <w:color w:val="00000A"/>
+          <w:lang w:val="en-CA" w:eastAsia="zh-CN" w:bidi="hi-IN"/>
+        </w:rPr>
+      </w:pPr>
+      <w:r>
+        <w:rPr>
+          <w:rFonts w:eastAsia="Droid Sans Fallback" w:cs="FreeSans"/>
+          <w:color w:val="00000A"/>
+          <w:sz w:val="24"/>
+          <w:szCs w:val="24"/>
+          <w:lang w:val="en-CA" w:eastAsia="zh-CN" w:bidi="hi-IN"/>
+        </w:rPr>
       </w:r>
       <w:r>
         <w:br w:type="page"/>
@@ -4319,24 +4525,36 @@
         </w:rPr>
       </w:pPr>
       <w:r>
-        <w:rPr/>
-      </w:r>
-      <w:r/>
-    </w:p>
-    <w:p>
-      <w:pPr>
-        <w:pStyle w:val="Normal"/>
-        <w:rPr>
-          <w:sz w:val="24"/>
-          <w:sz w:val="24"/>
-          <w:szCs w:val="24"/>
-          <w:rFonts w:ascii="Times New Roman" w:hAnsi="Times New Roman" w:eastAsia="Droid Sans Fallback" w:cs="FreeSans"/>
-          <w:color w:val="00000A"/>
-          <w:lang w:val="en-CA" w:eastAsia="zh-CN" w:bidi="hi-IN"/>
-        </w:rPr>
-      </w:pPr>
-      <w:r>
-        <w:rPr/>
+        <w:rPr>
+          <w:rFonts w:eastAsia="Droid Sans Fallback" w:cs="FreeSans"/>
+          <w:color w:val="00000A"/>
+          <w:sz w:val="24"/>
+          <w:szCs w:val="24"/>
+          <w:lang w:val="en-CA" w:eastAsia="zh-CN" w:bidi="hi-IN"/>
+        </w:rPr>
+      </w:r>
+      <w:r/>
+    </w:p>
+    <w:p>
+      <w:pPr>
+        <w:pStyle w:val="Normal"/>
+        <w:rPr>
+          <w:sz w:val="24"/>
+          <w:sz w:val="24"/>
+          <w:szCs w:val="24"/>
+          <w:rFonts w:ascii="Times New Roman" w:hAnsi="Times New Roman" w:eastAsia="Droid Sans Fallback" w:cs="FreeSans"/>
+          <w:color w:val="00000A"/>
+          <w:lang w:val="en-CA" w:eastAsia="zh-CN" w:bidi="hi-IN"/>
+        </w:rPr>
+      </w:pPr>
+      <w:r>
+        <w:rPr>
+          <w:rFonts w:eastAsia="Droid Sans Fallback" w:cs="FreeSans"/>
+          <w:color w:val="00000A"/>
+          <w:sz w:val="24"/>
+          <w:szCs w:val="24"/>
+          <w:lang w:val="en-CA" w:eastAsia="zh-CN" w:bidi="hi-IN"/>
+        </w:rPr>
       </w:r>
       <w:r/>
     </w:p>
@@ -5231,24 +5449,36 @@
         </w:rPr>
       </w:pPr>
       <w:r>
-        <w:rPr/>
-      </w:r>
-      <w:r/>
-    </w:p>
-    <w:p>
-      <w:pPr>
-        <w:pStyle w:val="Normal"/>
-        <w:rPr>
-          <w:sz w:val="24"/>
-          <w:sz w:val="24"/>
-          <w:szCs w:val="24"/>
-          <w:rFonts w:ascii="Times New Roman" w:hAnsi="Times New Roman" w:eastAsia="Droid Sans Fallback" w:cs="FreeSans"/>
-          <w:color w:val="00000A"/>
-          <w:lang w:val="en-CA" w:eastAsia="zh-CN" w:bidi="hi-IN"/>
-        </w:rPr>
-      </w:pPr>
-      <w:r>
-        <w:rPr/>
+        <w:rPr>
+          <w:rFonts w:eastAsia="Droid Sans Fallback" w:cs="FreeSans"/>
+          <w:color w:val="00000A"/>
+          <w:sz w:val="24"/>
+          <w:szCs w:val="24"/>
+          <w:lang w:val="en-CA" w:eastAsia="zh-CN" w:bidi="hi-IN"/>
+        </w:rPr>
+      </w:r>
+      <w:r/>
+    </w:p>
+    <w:p>
+      <w:pPr>
+        <w:pStyle w:val="Normal"/>
+        <w:rPr>
+          <w:sz w:val="24"/>
+          <w:sz w:val="24"/>
+          <w:szCs w:val="24"/>
+          <w:rFonts w:ascii="Times New Roman" w:hAnsi="Times New Roman" w:eastAsia="Droid Sans Fallback" w:cs="FreeSans"/>
+          <w:color w:val="00000A"/>
+          <w:lang w:val="en-CA" w:eastAsia="zh-CN" w:bidi="hi-IN"/>
+        </w:rPr>
+      </w:pPr>
+      <w:r>
+        <w:rPr>
+          <w:rFonts w:eastAsia="Droid Sans Fallback" w:cs="FreeSans"/>
+          <w:color w:val="00000A"/>
+          <w:sz w:val="24"/>
+          <w:szCs w:val="24"/>
+          <w:lang w:val="en-CA" w:eastAsia="zh-CN" w:bidi="hi-IN"/>
+        </w:rPr>
       </w:r>
       <w:r/>
     </w:p>
@@ -5355,24 +5585,36 @@
         </w:rPr>
       </w:pPr>
       <w:r>
-        <w:rPr/>
-      </w:r>
-      <w:r/>
-    </w:p>
-    <w:p>
-      <w:pPr>
-        <w:pStyle w:val="Normal"/>
-        <w:rPr>
-          <w:sz w:val="24"/>
-          <w:sz w:val="24"/>
-          <w:szCs w:val="24"/>
-          <w:rFonts w:ascii="Times New Roman" w:hAnsi="Times New Roman" w:eastAsia="Droid Sans Fallback" w:cs="FreeSans"/>
-          <w:color w:val="00000A"/>
-          <w:lang w:val="en-CA" w:eastAsia="zh-CN" w:bidi="hi-IN"/>
-        </w:rPr>
-      </w:pPr>
-      <w:r>
-        <w:rPr/>
+        <w:rPr>
+          <w:rFonts w:eastAsia="Droid Sans Fallback" w:cs="FreeSans"/>
+          <w:color w:val="00000A"/>
+          <w:sz w:val="24"/>
+          <w:szCs w:val="24"/>
+          <w:lang w:val="en-CA" w:eastAsia="zh-CN" w:bidi="hi-IN"/>
+        </w:rPr>
+      </w:r>
+      <w:r/>
+    </w:p>
+    <w:p>
+      <w:pPr>
+        <w:pStyle w:val="Normal"/>
+        <w:rPr>
+          <w:sz w:val="24"/>
+          <w:sz w:val="24"/>
+          <w:szCs w:val="24"/>
+          <w:rFonts w:ascii="Times New Roman" w:hAnsi="Times New Roman" w:eastAsia="Droid Sans Fallback" w:cs="FreeSans"/>
+          <w:color w:val="00000A"/>
+          <w:lang w:val="en-CA" w:eastAsia="zh-CN" w:bidi="hi-IN"/>
+        </w:rPr>
+      </w:pPr>
+      <w:r>
+        <w:rPr>
+          <w:rFonts w:eastAsia="Droid Sans Fallback" w:cs="FreeSans"/>
+          <w:color w:val="00000A"/>
+          <w:sz w:val="24"/>
+          <w:szCs w:val="24"/>
+          <w:lang w:val="en-CA" w:eastAsia="zh-CN" w:bidi="hi-IN"/>
+        </w:rPr>
       </w:r>
       <w:r>
         <w:br w:type="page"/>
@@ -5410,24 +5652,36 @@
         </w:rPr>
       </w:pPr>
       <w:r>
-        <w:rPr/>
-      </w:r>
-      <w:r/>
-    </w:p>
-    <w:p>
-      <w:pPr>
-        <w:pStyle w:val="Normal"/>
-        <w:rPr>
-          <w:sz w:val="24"/>
-          <w:sz w:val="24"/>
-          <w:szCs w:val="24"/>
-          <w:rFonts w:ascii="Times New Roman" w:hAnsi="Times New Roman" w:eastAsia="Droid Sans Fallback" w:cs="FreeSans"/>
-          <w:color w:val="00000A"/>
-          <w:lang w:val="en-CA" w:eastAsia="zh-CN" w:bidi="hi-IN"/>
-        </w:rPr>
-      </w:pPr>
-      <w:r>
-        <w:rPr/>
+        <w:rPr>
+          <w:rFonts w:eastAsia="Droid Sans Fallback" w:cs="FreeSans"/>
+          <w:color w:val="00000A"/>
+          <w:sz w:val="24"/>
+          <w:szCs w:val="24"/>
+          <w:lang w:val="en-CA" w:eastAsia="zh-CN" w:bidi="hi-IN"/>
+        </w:rPr>
+      </w:r>
+      <w:r/>
+    </w:p>
+    <w:p>
+      <w:pPr>
+        <w:pStyle w:val="Normal"/>
+        <w:rPr>
+          <w:sz w:val="24"/>
+          <w:sz w:val="24"/>
+          <w:szCs w:val="24"/>
+          <w:rFonts w:ascii="Times New Roman" w:hAnsi="Times New Roman" w:eastAsia="Droid Sans Fallback" w:cs="FreeSans"/>
+          <w:color w:val="00000A"/>
+          <w:lang w:val="en-CA" w:eastAsia="zh-CN" w:bidi="hi-IN"/>
+        </w:rPr>
+      </w:pPr>
+      <w:r>
+        <w:rPr>
+          <w:rFonts w:eastAsia="Droid Sans Fallback" w:cs="FreeSans"/>
+          <w:color w:val="00000A"/>
+          <w:sz w:val="24"/>
+          <w:szCs w:val="24"/>
+          <w:lang w:val="en-CA" w:eastAsia="zh-CN" w:bidi="hi-IN"/>
+        </w:rPr>
       </w:r>
       <w:r/>
     </w:p>
@@ -5692,24 +5946,36 @@
         </w:rPr>
       </w:pPr>
       <w:r>
-        <w:rPr/>
-      </w:r>
-      <w:r/>
-    </w:p>
-    <w:p>
-      <w:pPr>
-        <w:pStyle w:val="Normal"/>
-        <w:rPr>
-          <w:sz w:val="24"/>
-          <w:sz w:val="24"/>
-          <w:szCs w:val="24"/>
-          <w:rFonts w:ascii="Times New Roman" w:hAnsi="Times New Roman" w:eastAsia="Droid Sans Fallback" w:cs="FreeSans"/>
-          <w:color w:val="00000A"/>
-          <w:lang w:val="en-CA" w:eastAsia="zh-CN" w:bidi="hi-IN"/>
-        </w:rPr>
-      </w:pPr>
-      <w:r>
-        <w:rPr/>
+        <w:rPr>
+          <w:rFonts w:eastAsia="Droid Sans Fallback" w:cs="FreeSans"/>
+          <w:color w:val="00000A"/>
+          <w:sz w:val="24"/>
+          <w:szCs w:val="24"/>
+          <w:lang w:val="en-CA" w:eastAsia="zh-CN" w:bidi="hi-IN"/>
+        </w:rPr>
+      </w:r>
+      <w:r/>
+    </w:p>
+    <w:p>
+      <w:pPr>
+        <w:pStyle w:val="Normal"/>
+        <w:rPr>
+          <w:sz w:val="24"/>
+          <w:sz w:val="24"/>
+          <w:szCs w:val="24"/>
+          <w:rFonts w:ascii="Times New Roman" w:hAnsi="Times New Roman" w:eastAsia="Droid Sans Fallback" w:cs="FreeSans"/>
+          <w:color w:val="00000A"/>
+          <w:lang w:val="en-CA" w:eastAsia="zh-CN" w:bidi="hi-IN"/>
+        </w:rPr>
+      </w:pPr>
+      <w:r>
+        <w:rPr>
+          <w:rFonts w:eastAsia="Droid Sans Fallback" w:cs="FreeSans"/>
+          <w:color w:val="00000A"/>
+          <w:sz w:val="24"/>
+          <w:szCs w:val="24"/>
+          <w:lang w:val="en-CA" w:eastAsia="zh-CN" w:bidi="hi-IN"/>
+        </w:rPr>
       </w:r>
       <w:r/>
     </w:p>
@@ -5870,41 +6136,59 @@
         </w:rPr>
       </w:pPr>
       <w:r>
-        <w:rPr/>
-      </w:r>
-      <w:r/>
-    </w:p>
-    <w:p>
-      <w:pPr>
-        <w:pStyle w:val="Normal"/>
-        <w:rPr>
-          <w:sz w:val="24"/>
-          <w:sz w:val="24"/>
-          <w:szCs w:val="24"/>
-          <w:rFonts w:ascii="Times New Roman" w:hAnsi="Times New Roman" w:eastAsia="Droid Sans Fallback" w:cs="FreeSans"/>
-          <w:color w:val="00000A"/>
-          <w:lang w:val="en-CA" w:eastAsia="zh-CN" w:bidi="hi-IN"/>
-        </w:rPr>
-      </w:pPr>
-      <w:r>
-        <w:rPr/>
-      </w:r>
-      <w:r/>
-    </w:p>
-    <w:p>
-      <w:pPr>
-        <w:pStyle w:val="Normal"/>
-        <w:rPr>
-          <w:sz w:val="24"/>
-          <w:sz w:val="24"/>
-          <w:szCs w:val="24"/>
-          <w:rFonts w:ascii="Times New Roman" w:hAnsi="Times New Roman" w:eastAsia="Droid Sans Fallback" w:cs="FreeSans"/>
-          <w:color w:val="00000A"/>
-          <w:lang w:val="en-CA" w:eastAsia="zh-CN" w:bidi="hi-IN"/>
-        </w:rPr>
-      </w:pPr>
-      <w:r>
-        <w:rPr/>
+        <w:rPr>
+          <w:rFonts w:eastAsia="Droid Sans Fallback" w:cs="FreeSans"/>
+          <w:color w:val="00000A"/>
+          <w:sz w:val="24"/>
+          <w:szCs w:val="24"/>
+          <w:lang w:val="en-CA" w:eastAsia="zh-CN" w:bidi="hi-IN"/>
+        </w:rPr>
+      </w:r>
+      <w:r/>
+    </w:p>
+    <w:p>
+      <w:pPr>
+        <w:pStyle w:val="Normal"/>
+        <w:rPr>
+          <w:sz w:val="24"/>
+          <w:sz w:val="24"/>
+          <w:szCs w:val="24"/>
+          <w:rFonts w:ascii="Times New Roman" w:hAnsi="Times New Roman" w:eastAsia="Droid Sans Fallback" w:cs="FreeSans"/>
+          <w:color w:val="00000A"/>
+          <w:lang w:val="en-CA" w:eastAsia="zh-CN" w:bidi="hi-IN"/>
+        </w:rPr>
+      </w:pPr>
+      <w:r>
+        <w:rPr>
+          <w:rFonts w:eastAsia="Droid Sans Fallback" w:cs="FreeSans"/>
+          <w:color w:val="00000A"/>
+          <w:sz w:val="24"/>
+          <w:szCs w:val="24"/>
+          <w:lang w:val="en-CA" w:eastAsia="zh-CN" w:bidi="hi-IN"/>
+        </w:rPr>
+      </w:r>
+      <w:r/>
+    </w:p>
+    <w:p>
+      <w:pPr>
+        <w:pStyle w:val="Normal"/>
+        <w:rPr>
+          <w:sz w:val="24"/>
+          <w:sz w:val="24"/>
+          <w:szCs w:val="24"/>
+          <w:rFonts w:ascii="Times New Roman" w:hAnsi="Times New Roman" w:eastAsia="Droid Sans Fallback" w:cs="FreeSans"/>
+          <w:color w:val="00000A"/>
+          <w:lang w:val="en-CA" w:eastAsia="zh-CN" w:bidi="hi-IN"/>
+        </w:rPr>
+      </w:pPr>
+      <w:r>
+        <w:rPr>
+          <w:rFonts w:eastAsia="Droid Sans Fallback" w:cs="FreeSans"/>
+          <w:color w:val="00000A"/>
+          <w:sz w:val="24"/>
+          <w:szCs w:val="24"/>
+          <w:lang w:val="en-CA" w:eastAsia="zh-CN" w:bidi="hi-IN"/>
+        </w:rPr>
       </w:r>
       <w:r>
         <w:br w:type="page"/>
@@ -5942,24 +6226,36 @@
         </w:rPr>
       </w:pPr>
       <w:r>
-        <w:rPr/>
-      </w:r>
-      <w:r/>
-    </w:p>
-    <w:p>
-      <w:pPr>
-        <w:pStyle w:val="Normal"/>
-        <w:rPr>
-          <w:sz w:val="24"/>
-          <w:sz w:val="24"/>
-          <w:szCs w:val="24"/>
-          <w:rFonts w:ascii="Times New Roman" w:hAnsi="Times New Roman" w:eastAsia="Droid Sans Fallback" w:cs="FreeSans"/>
-          <w:color w:val="00000A"/>
-          <w:lang w:val="en-CA" w:eastAsia="zh-CN" w:bidi="hi-IN"/>
-        </w:rPr>
-      </w:pPr>
-      <w:r>
-        <w:rPr/>
+        <w:rPr>
+          <w:rFonts w:eastAsia="Droid Sans Fallback" w:cs="FreeSans"/>
+          <w:color w:val="00000A"/>
+          <w:sz w:val="24"/>
+          <w:szCs w:val="24"/>
+          <w:lang w:val="en-CA" w:eastAsia="zh-CN" w:bidi="hi-IN"/>
+        </w:rPr>
+      </w:r>
+      <w:r/>
+    </w:p>
+    <w:p>
+      <w:pPr>
+        <w:pStyle w:val="Normal"/>
+        <w:rPr>
+          <w:sz w:val="24"/>
+          <w:sz w:val="24"/>
+          <w:szCs w:val="24"/>
+          <w:rFonts w:ascii="Times New Roman" w:hAnsi="Times New Roman" w:eastAsia="Droid Sans Fallback" w:cs="FreeSans"/>
+          <w:color w:val="00000A"/>
+          <w:lang w:val="en-CA" w:eastAsia="zh-CN" w:bidi="hi-IN"/>
+        </w:rPr>
+      </w:pPr>
+      <w:r>
+        <w:rPr>
+          <w:rFonts w:eastAsia="Droid Sans Fallback" w:cs="FreeSans"/>
+          <w:color w:val="00000A"/>
+          <w:sz w:val="24"/>
+          <w:szCs w:val="24"/>
+          <w:lang w:val="en-CA" w:eastAsia="zh-CN" w:bidi="hi-IN"/>
+        </w:rPr>
       </w:r>
       <w:r/>
     </w:p>
@@ -6312,24 +6608,36 @@
         </w:rPr>
       </w:pPr>
       <w:r>
-        <w:rPr/>
-      </w:r>
-      <w:r/>
-    </w:p>
-    <w:p>
-      <w:pPr>
-        <w:pStyle w:val="Normal"/>
-        <w:rPr>
-          <w:sz w:val="24"/>
-          <w:sz w:val="24"/>
-          <w:szCs w:val="24"/>
-          <w:rFonts w:ascii="Times New Roman" w:hAnsi="Times New Roman" w:eastAsia="Droid Sans Fallback" w:cs="FreeSans"/>
-          <w:color w:val="00000A"/>
-          <w:lang w:val="en-CA" w:eastAsia="zh-CN" w:bidi="hi-IN"/>
-        </w:rPr>
-      </w:pPr>
-      <w:r>
-        <w:rPr/>
+        <w:rPr>
+          <w:rFonts w:eastAsia="Droid Sans Fallback" w:cs="FreeSans"/>
+          <w:color w:val="00000A"/>
+          <w:sz w:val="24"/>
+          <w:szCs w:val="24"/>
+          <w:lang w:val="en-CA" w:eastAsia="zh-CN" w:bidi="hi-IN"/>
+        </w:rPr>
+      </w:r>
+      <w:r/>
+    </w:p>
+    <w:p>
+      <w:pPr>
+        <w:pStyle w:val="Normal"/>
+        <w:rPr>
+          <w:sz w:val="24"/>
+          <w:sz w:val="24"/>
+          <w:szCs w:val="24"/>
+          <w:rFonts w:ascii="Times New Roman" w:hAnsi="Times New Roman" w:eastAsia="Droid Sans Fallback" w:cs="FreeSans"/>
+          <w:color w:val="00000A"/>
+          <w:lang w:val="en-CA" w:eastAsia="zh-CN" w:bidi="hi-IN"/>
+        </w:rPr>
+      </w:pPr>
+      <w:r>
+        <w:rPr>
+          <w:rFonts w:eastAsia="Droid Sans Fallback" w:cs="FreeSans"/>
+          <w:color w:val="00000A"/>
+          <w:sz w:val="24"/>
+          <w:szCs w:val="24"/>
+          <w:lang w:val="en-CA" w:eastAsia="zh-CN" w:bidi="hi-IN"/>
+        </w:rPr>
       </w:r>
       <w:r/>
     </w:p>
@@ -6454,41 +6762,59 @@
         </w:rPr>
       </w:pPr>
       <w:r>
-        <w:rPr/>
-      </w:r>
-      <w:r/>
-    </w:p>
-    <w:p>
-      <w:pPr>
-        <w:pStyle w:val="Normal"/>
-        <w:rPr>
-          <w:sz w:val="24"/>
-          <w:sz w:val="24"/>
-          <w:szCs w:val="24"/>
-          <w:rFonts w:ascii="Times New Roman" w:hAnsi="Times New Roman" w:eastAsia="Droid Sans Fallback" w:cs="FreeSans"/>
-          <w:color w:val="00000A"/>
-          <w:lang w:val="en-CA" w:eastAsia="zh-CN" w:bidi="hi-IN"/>
-        </w:rPr>
-      </w:pPr>
-      <w:r>
-        <w:rPr/>
-      </w:r>
-      <w:r/>
-    </w:p>
-    <w:p>
-      <w:pPr>
-        <w:pStyle w:val="Normal"/>
-        <w:rPr>
-          <w:sz w:val="24"/>
-          <w:sz w:val="24"/>
-          <w:szCs w:val="24"/>
-          <w:rFonts w:ascii="Times New Roman" w:hAnsi="Times New Roman" w:eastAsia="Droid Sans Fallback" w:cs="FreeSans"/>
-          <w:color w:val="00000A"/>
-          <w:lang w:val="en-CA" w:eastAsia="zh-CN" w:bidi="hi-IN"/>
-        </w:rPr>
-      </w:pPr>
-      <w:r>
-        <w:rPr/>
+        <w:rPr>
+          <w:rFonts w:eastAsia="Droid Sans Fallback" w:cs="FreeSans"/>
+          <w:color w:val="00000A"/>
+          <w:sz w:val="24"/>
+          <w:szCs w:val="24"/>
+          <w:lang w:val="en-CA" w:eastAsia="zh-CN" w:bidi="hi-IN"/>
+        </w:rPr>
+      </w:r>
+      <w:r/>
+    </w:p>
+    <w:p>
+      <w:pPr>
+        <w:pStyle w:val="Normal"/>
+        <w:rPr>
+          <w:sz w:val="24"/>
+          <w:sz w:val="24"/>
+          <w:szCs w:val="24"/>
+          <w:rFonts w:ascii="Times New Roman" w:hAnsi="Times New Roman" w:eastAsia="Droid Sans Fallback" w:cs="FreeSans"/>
+          <w:color w:val="00000A"/>
+          <w:lang w:val="en-CA" w:eastAsia="zh-CN" w:bidi="hi-IN"/>
+        </w:rPr>
+      </w:pPr>
+      <w:r>
+        <w:rPr>
+          <w:rFonts w:eastAsia="Droid Sans Fallback" w:cs="FreeSans"/>
+          <w:color w:val="00000A"/>
+          <w:sz w:val="24"/>
+          <w:szCs w:val="24"/>
+          <w:lang w:val="en-CA" w:eastAsia="zh-CN" w:bidi="hi-IN"/>
+        </w:rPr>
+      </w:r>
+      <w:r/>
+    </w:p>
+    <w:p>
+      <w:pPr>
+        <w:pStyle w:val="Normal"/>
+        <w:rPr>
+          <w:sz w:val="24"/>
+          <w:sz w:val="24"/>
+          <w:szCs w:val="24"/>
+          <w:rFonts w:ascii="Times New Roman" w:hAnsi="Times New Roman" w:eastAsia="Droid Sans Fallback" w:cs="FreeSans"/>
+          <w:color w:val="00000A"/>
+          <w:lang w:val="en-CA" w:eastAsia="zh-CN" w:bidi="hi-IN"/>
+        </w:rPr>
+      </w:pPr>
+      <w:r>
+        <w:rPr>
+          <w:rFonts w:eastAsia="Droid Sans Fallback" w:cs="FreeSans"/>
+          <w:color w:val="00000A"/>
+          <w:sz w:val="24"/>
+          <w:szCs w:val="24"/>
+          <w:lang w:val="en-CA" w:eastAsia="zh-CN" w:bidi="hi-IN"/>
+        </w:rPr>
       </w:r>
       <w:r>
         <w:br w:type="page"/>
@@ -6526,24 +6852,36 @@
         </w:rPr>
       </w:pPr>
       <w:r>
-        <w:rPr/>
-      </w:r>
-      <w:r/>
-    </w:p>
-    <w:p>
-      <w:pPr>
-        <w:pStyle w:val="Normal"/>
-        <w:rPr>
-          <w:sz w:val="24"/>
-          <w:sz w:val="24"/>
-          <w:szCs w:val="24"/>
-          <w:rFonts w:ascii="Times New Roman" w:hAnsi="Times New Roman" w:eastAsia="Droid Sans Fallback" w:cs="FreeSans"/>
-          <w:color w:val="00000A"/>
-          <w:lang w:val="en-CA" w:eastAsia="zh-CN" w:bidi="hi-IN"/>
-        </w:rPr>
-      </w:pPr>
-      <w:r>
-        <w:rPr/>
+        <w:rPr>
+          <w:rFonts w:eastAsia="Droid Sans Fallback" w:cs="FreeSans"/>
+          <w:color w:val="00000A"/>
+          <w:sz w:val="24"/>
+          <w:szCs w:val="24"/>
+          <w:lang w:val="en-CA" w:eastAsia="zh-CN" w:bidi="hi-IN"/>
+        </w:rPr>
+      </w:r>
+      <w:r/>
+    </w:p>
+    <w:p>
+      <w:pPr>
+        <w:pStyle w:val="Normal"/>
+        <w:rPr>
+          <w:sz w:val="24"/>
+          <w:sz w:val="24"/>
+          <w:szCs w:val="24"/>
+          <w:rFonts w:ascii="Times New Roman" w:hAnsi="Times New Roman" w:eastAsia="Droid Sans Fallback" w:cs="FreeSans"/>
+          <w:color w:val="00000A"/>
+          <w:lang w:val="en-CA" w:eastAsia="zh-CN" w:bidi="hi-IN"/>
+        </w:rPr>
+      </w:pPr>
+      <w:r>
+        <w:rPr>
+          <w:rFonts w:eastAsia="Droid Sans Fallback" w:cs="FreeSans"/>
+          <w:color w:val="00000A"/>
+          <w:sz w:val="24"/>
+          <w:szCs w:val="24"/>
+          <w:lang w:val="en-CA" w:eastAsia="zh-CN" w:bidi="hi-IN"/>
+        </w:rPr>
       </w:r>
       <w:r/>
     </w:p>
@@ -6870,24 +7208,36 @@
         </w:rPr>
       </w:pPr>
       <w:r>
-        <w:rPr/>
-      </w:r>
-      <w:r/>
-    </w:p>
-    <w:p>
-      <w:pPr>
-        <w:pStyle w:val="Normal"/>
-        <w:rPr>
-          <w:sz w:val="24"/>
-          <w:sz w:val="24"/>
-          <w:szCs w:val="24"/>
-          <w:rFonts w:ascii="Times New Roman" w:hAnsi="Times New Roman" w:eastAsia="Droid Sans Fallback" w:cs="FreeSans"/>
-          <w:color w:val="00000A"/>
-          <w:lang w:val="en-CA" w:eastAsia="zh-CN" w:bidi="hi-IN"/>
-        </w:rPr>
-      </w:pPr>
-      <w:r>
-        <w:rPr/>
+        <w:rPr>
+          <w:rFonts w:eastAsia="Droid Sans Fallback" w:cs="FreeSans"/>
+          <w:color w:val="00000A"/>
+          <w:sz w:val="24"/>
+          <w:szCs w:val="24"/>
+          <w:lang w:val="en-CA" w:eastAsia="zh-CN" w:bidi="hi-IN"/>
+        </w:rPr>
+      </w:r>
+      <w:r/>
+    </w:p>
+    <w:p>
+      <w:pPr>
+        <w:pStyle w:val="Normal"/>
+        <w:rPr>
+          <w:sz w:val="24"/>
+          <w:sz w:val="24"/>
+          <w:szCs w:val="24"/>
+          <w:rFonts w:ascii="Times New Roman" w:hAnsi="Times New Roman" w:eastAsia="Droid Sans Fallback" w:cs="FreeSans"/>
+          <w:color w:val="00000A"/>
+          <w:lang w:val="en-CA" w:eastAsia="zh-CN" w:bidi="hi-IN"/>
+        </w:rPr>
+      </w:pPr>
+      <w:r>
+        <w:rPr>
+          <w:rFonts w:eastAsia="Droid Sans Fallback" w:cs="FreeSans"/>
+          <w:color w:val="00000A"/>
+          <w:sz w:val="24"/>
+          <w:szCs w:val="24"/>
+          <w:lang w:val="en-CA" w:eastAsia="zh-CN" w:bidi="hi-IN"/>
+        </w:rPr>
       </w:r>
       <w:r/>
     </w:p>
@@ -7012,24 +7362,36 @@
         </w:rPr>
       </w:pPr>
       <w:r>
-        <w:rPr/>
-      </w:r>
-      <w:r/>
-    </w:p>
-    <w:p>
-      <w:pPr>
-        <w:pStyle w:val="Normal"/>
-        <w:rPr>
-          <w:sz w:val="24"/>
-          <w:sz w:val="24"/>
-          <w:szCs w:val="24"/>
-          <w:rFonts w:ascii="Times New Roman" w:hAnsi="Times New Roman" w:eastAsia="Droid Sans Fallback" w:cs="FreeSans"/>
-          <w:color w:val="00000A"/>
-          <w:lang w:val="en-CA" w:eastAsia="zh-CN" w:bidi="hi-IN"/>
-        </w:rPr>
-      </w:pPr>
-      <w:r>
-        <w:rPr/>
+        <w:rPr>
+          <w:rFonts w:eastAsia="Droid Sans Fallback" w:cs="FreeSans"/>
+          <w:color w:val="00000A"/>
+          <w:sz w:val="24"/>
+          <w:szCs w:val="24"/>
+          <w:lang w:val="en-CA" w:eastAsia="zh-CN" w:bidi="hi-IN"/>
+        </w:rPr>
+      </w:r>
+      <w:r/>
+    </w:p>
+    <w:p>
+      <w:pPr>
+        <w:pStyle w:val="Normal"/>
+        <w:rPr>
+          <w:sz w:val="24"/>
+          <w:sz w:val="24"/>
+          <w:szCs w:val="24"/>
+          <w:rFonts w:ascii="Times New Roman" w:hAnsi="Times New Roman" w:eastAsia="Droid Sans Fallback" w:cs="FreeSans"/>
+          <w:color w:val="00000A"/>
+          <w:lang w:val="en-CA" w:eastAsia="zh-CN" w:bidi="hi-IN"/>
+        </w:rPr>
+      </w:pPr>
+      <w:r>
+        <w:rPr>
+          <w:rFonts w:eastAsia="Droid Sans Fallback" w:cs="FreeSans"/>
+          <w:color w:val="00000A"/>
+          <w:sz w:val="24"/>
+          <w:szCs w:val="24"/>
+          <w:lang w:val="en-CA" w:eastAsia="zh-CN" w:bidi="hi-IN"/>
+        </w:rPr>
       </w:r>
       <w:r>
         <w:br w:type="page"/>
@@ -7089,24 +7451,36 @@
         </w:rPr>
       </w:pPr>
       <w:r>
-        <w:rPr/>
-      </w:r>
-      <w:r/>
-    </w:p>
-    <w:p>
-      <w:pPr>
-        <w:pStyle w:val="Normal"/>
-        <w:rPr>
-          <w:sz w:val="24"/>
-          <w:sz w:val="24"/>
-          <w:szCs w:val="24"/>
-          <w:rFonts w:ascii="Times New Roman" w:hAnsi="Times New Roman" w:eastAsia="Droid Sans Fallback" w:cs="FreeSans"/>
-          <w:color w:val="00000A"/>
-          <w:lang w:val="en-CA" w:eastAsia="zh-CN" w:bidi="hi-IN"/>
-        </w:rPr>
-      </w:pPr>
-      <w:r>
-        <w:rPr/>
+        <w:rPr>
+          <w:rFonts w:eastAsia="Droid Sans Fallback" w:cs="FreeSans"/>
+          <w:color w:val="00000A"/>
+          <w:sz w:val="24"/>
+          <w:szCs w:val="24"/>
+          <w:lang w:val="en-CA" w:eastAsia="zh-CN" w:bidi="hi-IN"/>
+        </w:rPr>
+      </w:r>
+      <w:r/>
+    </w:p>
+    <w:p>
+      <w:pPr>
+        <w:pStyle w:val="Normal"/>
+        <w:rPr>
+          <w:sz w:val="24"/>
+          <w:sz w:val="24"/>
+          <w:szCs w:val="24"/>
+          <w:rFonts w:ascii="Times New Roman" w:hAnsi="Times New Roman" w:eastAsia="Droid Sans Fallback" w:cs="FreeSans"/>
+          <w:color w:val="00000A"/>
+          <w:lang w:val="en-CA" w:eastAsia="zh-CN" w:bidi="hi-IN"/>
+        </w:rPr>
+      </w:pPr>
+      <w:r>
+        <w:rPr>
+          <w:rFonts w:eastAsia="Droid Sans Fallback" w:cs="FreeSans"/>
+          <w:color w:val="00000A"/>
+          <w:sz w:val="24"/>
+          <w:szCs w:val="24"/>
+          <w:lang w:val="en-CA" w:eastAsia="zh-CN" w:bidi="hi-IN"/>
+        </w:rPr>
       </w:r>
       <w:r/>
     </w:p>
@@ -7279,24 +7653,36 @@
         </w:rPr>
       </w:pPr>
       <w:r>
-        <w:rPr/>
-      </w:r>
-      <w:r/>
-    </w:p>
-    <w:p>
-      <w:pPr>
-        <w:pStyle w:val="Normal"/>
-        <w:rPr>
-          <w:sz w:val="24"/>
-          <w:sz w:val="24"/>
-          <w:szCs w:val="24"/>
-          <w:rFonts w:ascii="Times New Roman" w:hAnsi="Times New Roman" w:eastAsia="Droid Sans Fallback" w:cs="FreeSans"/>
-          <w:color w:val="00000A"/>
-          <w:lang w:val="en-CA" w:eastAsia="zh-CN" w:bidi="hi-IN"/>
-        </w:rPr>
-      </w:pPr>
-      <w:r>
-        <w:rPr/>
+        <w:rPr>
+          <w:rFonts w:eastAsia="Droid Sans Fallback" w:cs="FreeSans"/>
+          <w:color w:val="00000A"/>
+          <w:sz w:val="24"/>
+          <w:szCs w:val="24"/>
+          <w:lang w:val="en-CA" w:eastAsia="zh-CN" w:bidi="hi-IN"/>
+        </w:rPr>
+      </w:r>
+      <w:r/>
+    </w:p>
+    <w:p>
+      <w:pPr>
+        <w:pStyle w:val="Normal"/>
+        <w:rPr>
+          <w:sz w:val="24"/>
+          <w:sz w:val="24"/>
+          <w:szCs w:val="24"/>
+          <w:rFonts w:ascii="Times New Roman" w:hAnsi="Times New Roman" w:eastAsia="Droid Sans Fallback" w:cs="FreeSans"/>
+          <w:color w:val="00000A"/>
+          <w:lang w:val="en-CA" w:eastAsia="zh-CN" w:bidi="hi-IN"/>
+        </w:rPr>
+      </w:pPr>
+      <w:r>
+        <w:rPr>
+          <w:rFonts w:eastAsia="Droid Sans Fallback" w:cs="FreeSans"/>
+          <w:color w:val="00000A"/>
+          <w:sz w:val="24"/>
+          <w:szCs w:val="24"/>
+          <w:lang w:val="en-CA" w:eastAsia="zh-CN" w:bidi="hi-IN"/>
+        </w:rPr>
       </w:r>
       <w:r/>
     </w:p>
@@ -7421,24 +7807,36 @@
         </w:rPr>
       </w:pPr>
       <w:r>
-        <w:rPr/>
-      </w:r>
-      <w:r/>
-    </w:p>
-    <w:p>
-      <w:pPr>
-        <w:pStyle w:val="Normal"/>
-        <w:rPr>
-          <w:sz w:val="24"/>
-          <w:sz w:val="24"/>
-          <w:szCs w:val="24"/>
-          <w:rFonts w:ascii="Times New Roman" w:hAnsi="Times New Roman" w:eastAsia="Droid Sans Fallback" w:cs="FreeSans"/>
-          <w:color w:val="00000A"/>
-          <w:lang w:val="en-CA" w:eastAsia="zh-CN" w:bidi="hi-IN"/>
-        </w:rPr>
-      </w:pPr>
-      <w:r>
-        <w:rPr/>
+        <w:rPr>
+          <w:rFonts w:eastAsia="Droid Sans Fallback" w:cs="FreeSans"/>
+          <w:color w:val="00000A"/>
+          <w:sz w:val="24"/>
+          <w:szCs w:val="24"/>
+          <w:lang w:val="en-CA" w:eastAsia="zh-CN" w:bidi="hi-IN"/>
+        </w:rPr>
+      </w:r>
+      <w:r/>
+    </w:p>
+    <w:p>
+      <w:pPr>
+        <w:pStyle w:val="Normal"/>
+        <w:rPr>
+          <w:sz w:val="24"/>
+          <w:sz w:val="24"/>
+          <w:szCs w:val="24"/>
+          <w:rFonts w:ascii="Times New Roman" w:hAnsi="Times New Roman" w:eastAsia="Droid Sans Fallback" w:cs="FreeSans"/>
+          <w:color w:val="00000A"/>
+          <w:lang w:val="en-CA" w:eastAsia="zh-CN" w:bidi="hi-IN"/>
+        </w:rPr>
+      </w:pPr>
+      <w:r>
+        <w:rPr>
+          <w:rFonts w:eastAsia="Droid Sans Fallback" w:cs="FreeSans"/>
+          <w:color w:val="00000A"/>
+          <w:sz w:val="24"/>
+          <w:szCs w:val="24"/>
+          <w:lang w:val="en-CA" w:eastAsia="zh-CN" w:bidi="hi-IN"/>
+        </w:rPr>
       </w:r>
       <w:r>
         <w:br w:type="page"/>
@@ -7476,24 +7874,36 @@
         </w:rPr>
       </w:pPr>
       <w:r>
-        <w:rPr/>
-      </w:r>
-      <w:r/>
-    </w:p>
-    <w:p>
-      <w:pPr>
-        <w:pStyle w:val="Normal"/>
-        <w:rPr>
-          <w:sz w:val="24"/>
-          <w:sz w:val="24"/>
-          <w:szCs w:val="24"/>
-          <w:rFonts w:ascii="Times New Roman" w:hAnsi="Times New Roman" w:eastAsia="Droid Sans Fallback" w:cs="FreeSans"/>
-          <w:color w:val="00000A"/>
-          <w:lang w:val="en-CA" w:eastAsia="zh-CN" w:bidi="hi-IN"/>
-        </w:rPr>
-      </w:pPr>
-      <w:r>
-        <w:rPr/>
+        <w:rPr>
+          <w:rFonts w:eastAsia="Droid Sans Fallback" w:cs="FreeSans"/>
+          <w:color w:val="00000A"/>
+          <w:sz w:val="24"/>
+          <w:szCs w:val="24"/>
+          <w:lang w:val="en-CA" w:eastAsia="zh-CN" w:bidi="hi-IN"/>
+        </w:rPr>
+      </w:r>
+      <w:r/>
+    </w:p>
+    <w:p>
+      <w:pPr>
+        <w:pStyle w:val="Normal"/>
+        <w:rPr>
+          <w:sz w:val="24"/>
+          <w:sz w:val="24"/>
+          <w:szCs w:val="24"/>
+          <w:rFonts w:ascii="Times New Roman" w:hAnsi="Times New Roman" w:eastAsia="Droid Sans Fallback" w:cs="FreeSans"/>
+          <w:color w:val="00000A"/>
+          <w:lang w:val="en-CA" w:eastAsia="zh-CN" w:bidi="hi-IN"/>
+        </w:rPr>
+      </w:pPr>
+      <w:r>
+        <w:rPr>
+          <w:rFonts w:eastAsia="Droid Sans Fallback" w:cs="FreeSans"/>
+          <w:color w:val="00000A"/>
+          <w:sz w:val="24"/>
+          <w:szCs w:val="24"/>
+          <w:lang w:val="en-CA" w:eastAsia="zh-CN" w:bidi="hi-IN"/>
+        </w:rPr>
       </w:r>
       <w:r/>
     </w:p>
@@ -7648,24 +8058,36 @@
         </w:rPr>
       </w:pPr>
       <w:r>
-        <w:rPr/>
-      </w:r>
-      <w:r/>
-    </w:p>
-    <w:p>
-      <w:pPr>
-        <w:pStyle w:val="Normal"/>
-        <w:rPr>
-          <w:sz w:val="24"/>
-          <w:sz w:val="24"/>
-          <w:szCs w:val="24"/>
-          <w:rFonts w:ascii="Times New Roman" w:hAnsi="Times New Roman" w:eastAsia="Droid Sans Fallback" w:cs="FreeSans"/>
-          <w:color w:val="00000A"/>
-          <w:lang w:val="en-CA" w:eastAsia="zh-CN" w:bidi="hi-IN"/>
-        </w:rPr>
-      </w:pPr>
-      <w:r>
-        <w:rPr/>
+        <w:rPr>
+          <w:rFonts w:eastAsia="Droid Sans Fallback" w:cs="FreeSans"/>
+          <w:color w:val="00000A"/>
+          <w:sz w:val="24"/>
+          <w:szCs w:val="24"/>
+          <w:lang w:val="en-CA" w:eastAsia="zh-CN" w:bidi="hi-IN"/>
+        </w:rPr>
+      </w:r>
+      <w:r/>
+    </w:p>
+    <w:p>
+      <w:pPr>
+        <w:pStyle w:val="Normal"/>
+        <w:rPr>
+          <w:sz w:val="24"/>
+          <w:sz w:val="24"/>
+          <w:szCs w:val="24"/>
+          <w:rFonts w:ascii="Times New Roman" w:hAnsi="Times New Roman" w:eastAsia="Droid Sans Fallback" w:cs="FreeSans"/>
+          <w:color w:val="00000A"/>
+          <w:lang w:val="en-CA" w:eastAsia="zh-CN" w:bidi="hi-IN"/>
+        </w:rPr>
+      </w:pPr>
+      <w:r>
+        <w:rPr>
+          <w:rFonts w:eastAsia="Droid Sans Fallback" w:cs="FreeSans"/>
+          <w:color w:val="00000A"/>
+          <w:sz w:val="24"/>
+          <w:szCs w:val="24"/>
+          <w:lang w:val="en-CA" w:eastAsia="zh-CN" w:bidi="hi-IN"/>
+        </w:rPr>
       </w:r>
       <w:r/>
     </w:p>
@@ -7862,41 +8284,59 @@
         </w:rPr>
       </w:pPr>
       <w:r>
-        <w:rPr/>
-      </w:r>
-      <w:r/>
-    </w:p>
-    <w:p>
-      <w:pPr>
-        <w:pStyle w:val="Normal"/>
-        <w:rPr>
-          <w:sz w:val="24"/>
-          <w:sz w:val="24"/>
-          <w:szCs w:val="24"/>
-          <w:rFonts w:ascii="Times New Roman" w:hAnsi="Times New Roman" w:eastAsia="Droid Sans Fallback" w:cs="FreeSans"/>
-          <w:color w:val="00000A"/>
-          <w:lang w:val="en-CA" w:eastAsia="zh-CN" w:bidi="hi-IN"/>
-        </w:rPr>
-      </w:pPr>
-      <w:r>
-        <w:rPr/>
-      </w:r>
-      <w:r/>
-    </w:p>
-    <w:p>
-      <w:pPr>
-        <w:pStyle w:val="Normal"/>
-        <w:rPr>
-          <w:sz w:val="24"/>
-          <w:sz w:val="24"/>
-          <w:szCs w:val="24"/>
-          <w:rFonts w:ascii="Times New Roman" w:hAnsi="Times New Roman" w:eastAsia="Droid Sans Fallback" w:cs="FreeSans"/>
-          <w:color w:val="00000A"/>
-          <w:lang w:val="en-CA" w:eastAsia="zh-CN" w:bidi="hi-IN"/>
-        </w:rPr>
-      </w:pPr>
-      <w:r>
-        <w:rPr/>
+        <w:rPr>
+          <w:rFonts w:eastAsia="Droid Sans Fallback" w:cs="FreeSans"/>
+          <w:color w:val="00000A"/>
+          <w:sz w:val="24"/>
+          <w:szCs w:val="24"/>
+          <w:lang w:val="en-CA" w:eastAsia="zh-CN" w:bidi="hi-IN"/>
+        </w:rPr>
+      </w:r>
+      <w:r/>
+    </w:p>
+    <w:p>
+      <w:pPr>
+        <w:pStyle w:val="Normal"/>
+        <w:rPr>
+          <w:sz w:val="24"/>
+          <w:sz w:val="24"/>
+          <w:szCs w:val="24"/>
+          <w:rFonts w:ascii="Times New Roman" w:hAnsi="Times New Roman" w:eastAsia="Droid Sans Fallback" w:cs="FreeSans"/>
+          <w:color w:val="00000A"/>
+          <w:lang w:val="en-CA" w:eastAsia="zh-CN" w:bidi="hi-IN"/>
+        </w:rPr>
+      </w:pPr>
+      <w:r>
+        <w:rPr>
+          <w:rFonts w:eastAsia="Droid Sans Fallback" w:cs="FreeSans"/>
+          <w:color w:val="00000A"/>
+          <w:sz w:val="24"/>
+          <w:szCs w:val="24"/>
+          <w:lang w:val="en-CA" w:eastAsia="zh-CN" w:bidi="hi-IN"/>
+        </w:rPr>
+      </w:r>
+      <w:r/>
+    </w:p>
+    <w:p>
+      <w:pPr>
+        <w:pStyle w:val="Normal"/>
+        <w:rPr>
+          <w:sz w:val="24"/>
+          <w:sz w:val="24"/>
+          <w:szCs w:val="24"/>
+          <w:rFonts w:ascii="Times New Roman" w:hAnsi="Times New Roman" w:eastAsia="Droid Sans Fallback" w:cs="FreeSans"/>
+          <w:color w:val="00000A"/>
+          <w:lang w:val="en-CA" w:eastAsia="zh-CN" w:bidi="hi-IN"/>
+        </w:rPr>
+      </w:pPr>
+      <w:r>
+        <w:rPr>
+          <w:rFonts w:eastAsia="Droid Sans Fallback" w:cs="FreeSans"/>
+          <w:color w:val="00000A"/>
+          <w:sz w:val="24"/>
+          <w:szCs w:val="24"/>
+          <w:lang w:val="en-CA" w:eastAsia="zh-CN" w:bidi="hi-IN"/>
+        </w:rPr>
       </w:r>
       <w:r>
         <w:br w:type="page"/>
@@ -7934,24 +8374,36 @@
         </w:rPr>
       </w:pPr>
       <w:r>
-        <w:rPr/>
-      </w:r>
-      <w:r/>
-    </w:p>
-    <w:p>
-      <w:pPr>
-        <w:pStyle w:val="Normal"/>
-        <w:rPr>
-          <w:sz w:val="24"/>
-          <w:sz w:val="24"/>
-          <w:szCs w:val="24"/>
-          <w:rFonts w:ascii="Times New Roman" w:hAnsi="Times New Roman" w:eastAsia="Droid Sans Fallback" w:cs="FreeSans"/>
-          <w:color w:val="00000A"/>
-          <w:lang w:val="en-CA" w:eastAsia="zh-CN" w:bidi="hi-IN"/>
-        </w:rPr>
-      </w:pPr>
-      <w:r>
-        <w:rPr/>
+        <w:rPr>
+          <w:rFonts w:eastAsia="Droid Sans Fallback" w:cs="FreeSans"/>
+          <w:color w:val="00000A"/>
+          <w:sz w:val="24"/>
+          <w:szCs w:val="24"/>
+          <w:lang w:val="en-CA" w:eastAsia="zh-CN" w:bidi="hi-IN"/>
+        </w:rPr>
+      </w:r>
+      <w:r/>
+    </w:p>
+    <w:p>
+      <w:pPr>
+        <w:pStyle w:val="Normal"/>
+        <w:rPr>
+          <w:sz w:val="24"/>
+          <w:sz w:val="24"/>
+          <w:szCs w:val="24"/>
+          <w:rFonts w:ascii="Times New Roman" w:hAnsi="Times New Roman" w:eastAsia="Droid Sans Fallback" w:cs="FreeSans"/>
+          <w:color w:val="00000A"/>
+          <w:lang w:val="en-CA" w:eastAsia="zh-CN" w:bidi="hi-IN"/>
+        </w:rPr>
+      </w:pPr>
+      <w:r>
+        <w:rPr>
+          <w:rFonts w:eastAsia="Droid Sans Fallback" w:cs="FreeSans"/>
+          <w:color w:val="00000A"/>
+          <w:sz w:val="24"/>
+          <w:szCs w:val="24"/>
+          <w:lang w:val="en-CA" w:eastAsia="zh-CN" w:bidi="hi-IN"/>
+        </w:rPr>
       </w:r>
       <w:r/>
     </w:p>
@@ -8212,24 +8664,36 @@
         </w:rPr>
       </w:pPr>
       <w:r>
-        <w:rPr/>
-      </w:r>
-      <w:r/>
-    </w:p>
-    <w:p>
-      <w:pPr>
-        <w:pStyle w:val="Normal"/>
-        <w:rPr>
-          <w:sz w:val="24"/>
-          <w:sz w:val="24"/>
-          <w:szCs w:val="24"/>
-          <w:rFonts w:ascii="Times New Roman" w:hAnsi="Times New Roman" w:eastAsia="Droid Sans Fallback" w:cs="FreeSans"/>
-          <w:color w:val="00000A"/>
-          <w:lang w:val="en-CA" w:eastAsia="zh-CN" w:bidi="hi-IN"/>
-        </w:rPr>
-      </w:pPr>
-      <w:r>
-        <w:rPr/>
+        <w:rPr>
+          <w:rFonts w:eastAsia="Droid Sans Fallback" w:cs="FreeSans"/>
+          <w:color w:val="00000A"/>
+          <w:sz w:val="24"/>
+          <w:szCs w:val="24"/>
+          <w:lang w:val="en-CA" w:eastAsia="zh-CN" w:bidi="hi-IN"/>
+        </w:rPr>
+      </w:r>
+      <w:r/>
+    </w:p>
+    <w:p>
+      <w:pPr>
+        <w:pStyle w:val="Normal"/>
+        <w:rPr>
+          <w:sz w:val="24"/>
+          <w:sz w:val="24"/>
+          <w:szCs w:val="24"/>
+          <w:rFonts w:ascii="Times New Roman" w:hAnsi="Times New Roman" w:eastAsia="Droid Sans Fallback" w:cs="FreeSans"/>
+          <w:color w:val="00000A"/>
+          <w:lang w:val="en-CA" w:eastAsia="zh-CN" w:bidi="hi-IN"/>
+        </w:rPr>
+      </w:pPr>
+      <w:r>
+        <w:rPr>
+          <w:rFonts w:eastAsia="Droid Sans Fallback" w:cs="FreeSans"/>
+          <w:color w:val="00000A"/>
+          <w:sz w:val="24"/>
+          <w:szCs w:val="24"/>
+          <w:lang w:val="en-CA" w:eastAsia="zh-CN" w:bidi="hi-IN"/>
+        </w:rPr>
       </w:r>
       <w:r/>
     </w:p>
@@ -8722,14 +9186,6 @@
     <w:p>
       <w:pPr>
         <w:pStyle w:val="Normal"/>
-        <w:rPr>
-          <w:sz w:val="24"/>
-          <w:sz w:val="24"/>
-          <w:szCs w:val="24"/>
-          <w:rFonts w:ascii="Times New Roman" w:hAnsi="Times New Roman" w:eastAsia="Droid Sans Fallback" w:cs="FreeSans"/>
-          <w:color w:val="00000A"/>
-          <w:lang w:val="en-CA" w:eastAsia="zh-CN" w:bidi="hi-IN"/>
-        </w:rPr>
       </w:pPr>
       <w:r>
         <w:rPr/>
@@ -8772,25 +9228,6 @@
     </w:r>
     <w:r/>
   </w:p>
-  <w:p>
-    <w:pPr>
-      <w:pStyle w:val="Header"/>
-      <w:jc w:val="right"/>
-      <w:rPr>
-        <w:sz w:val="24"/>
-        <w:sz w:val="24"/>
-        <w:szCs w:val="24"/>
-        <w:rFonts w:ascii="Times New Roman" w:hAnsi="Times New Roman" w:eastAsia="Droid Sans Fallback" w:cs="FreeSans"/>
-        <w:color w:val="00000A"/>
-        <w:lang w:val="en-CA" w:eastAsia="zh-CN" w:bidi="hi-IN"/>
-      </w:rPr>
-    </w:pPr>
-    <w:r>
-      <w:rPr/>
-      <w:t>Student Num: 100875046</w:t>
-    </w:r>
-    <w:r/>
-  </w:p>
 </w:hdr>
 </file>
 
@@ -8800,6 +9237,7 @@
     <w:rPrDefault>
       <w:rPr>
         <w:rFonts w:ascii="Times New Roman" w:hAnsi="Times New Roman" w:eastAsia="Droid Sans Fallback" w:cs="FreeSans"/>
+        <w:sz w:val="20"/>
         <w:szCs w:val="24"/>
         <w:lang w:val="en-CA" w:eastAsia="zh-CN" w:bidi="hi-IN"/>
       </w:rPr>

</xml_diff>

<commit_message>
Version 1.3 of Assignment5.docx
</commit_message>
<xml_diff>
--- a/Assignment 5/Assignment5.docx
+++ b/Assignment 5/Assignment5.docx
@@ -2906,6 +2906,192 @@
       <w:r>
         <w:rPr/>
         <w:t>Problem 2</w:t>
+      </w:r>
+      <w:r/>
+    </w:p>
+    <w:p>
+      <w:pPr>
+        <w:pStyle w:val="Normal"/>
+        <w:rPr>
+          <w:sz w:val="24"/>
+          <w:sz w:val="24"/>
+          <w:szCs w:val="24"/>
+          <w:rFonts w:ascii="Times New Roman" w:hAnsi="Times New Roman" w:eastAsia="Droid Sans Fallback" w:cs="FreeSans"/>
+          <w:color w:val="00000A"/>
+          <w:lang w:val="en-CA" w:eastAsia="zh-CN" w:bidi="hi-IN"/>
+        </w:rPr>
+      </w:pPr>
+      <w:r>
+        <w:rPr>
+          <w:rFonts w:eastAsia="Droid Sans Fallback" w:cs="FreeSans"/>
+          <w:color w:val="00000A"/>
+          <w:sz w:val="24"/>
+          <w:szCs w:val="24"/>
+          <w:lang w:val="en-CA" w:eastAsia="zh-CN" w:bidi="hi-IN"/>
+        </w:rPr>
+      </w:r>
+      <w:r/>
+    </w:p>
+    <w:p>
+      <w:pPr>
+        <w:pStyle w:val="Normal"/>
+        <w:rPr>
+          <w:sz w:val="24"/>
+          <w:sz w:val="24"/>
+          <w:szCs w:val="24"/>
+          <w:rFonts w:ascii="Times New Roman" w:hAnsi="Times New Roman" w:eastAsia="Droid Sans Fallback" w:cs="FreeSans"/>
+          <w:color w:val="00000A"/>
+          <w:lang w:val="en-CA" w:eastAsia="zh-CN" w:bidi="hi-IN"/>
+        </w:rPr>
+      </w:pPr>
+      <w:r>
+        <w:rPr>
+          <w:rFonts w:eastAsia="Droid Sans Fallback" w:cs="FreeSans"/>
+          <w:color w:val="00000A"/>
+          <w:sz w:val="24"/>
+          <w:szCs w:val="24"/>
+          <w:lang w:val="en-CA" w:eastAsia="zh-CN" w:bidi="hi-IN"/>
+        </w:rPr>
+        <w:t xml:space="preserve">The Gui is incomplete. The search only works only for </w:t>
+      </w:r>
+      <w:bookmarkStart w:id="0" w:name="__DdeLink__786_677799303"/>
+      <w:r>
+        <w:rPr>
+          <w:rFonts w:eastAsia="Droid Sans Fallback" w:cs="FreeSans"/>
+          <w:color w:val="00000A"/>
+          <w:sz w:val="24"/>
+          <w:szCs w:val="24"/>
+          <w:lang w:val="en-CA" w:eastAsia="zh-CN" w:bidi="hi-IN"/>
+        </w:rPr>
+        <w:t>'Select * from Students'</w:t>
+      </w:r>
+      <w:bookmarkEnd w:id="0"/>
+      <w:r>
+        <w:rPr>
+          <w:rFonts w:eastAsia="Droid Sans Fallback" w:cs="FreeSans"/>
+          <w:color w:val="00000A"/>
+          <w:sz w:val="24"/>
+          <w:szCs w:val="24"/>
+          <w:lang w:val="en-CA" w:eastAsia="zh-CN" w:bidi="hi-IN"/>
+        </w:rPr>
+        <w:t xml:space="preserve"> and only for that. For all other queries, the program will either throw an exception nd print to console or it will not show anything on the console. For 'Select * from Students' it will print to the console.</w:t>
+      </w:r>
+      <w:r/>
+    </w:p>
+    <w:p>
+      <w:pPr>
+        <w:pStyle w:val="Normal"/>
+        <w:rPr>
+          <w:sz w:val="24"/>
+          <w:sz w:val="24"/>
+          <w:szCs w:val="24"/>
+          <w:rFonts w:ascii="Times New Roman" w:hAnsi="Times New Roman" w:eastAsia="Droid Sans Fallback" w:cs="FreeSans"/>
+          <w:color w:val="00000A"/>
+          <w:lang w:val="en-CA" w:eastAsia="zh-CN" w:bidi="hi-IN"/>
+        </w:rPr>
+      </w:pPr>
+      <w:r>
+        <w:rPr>
+          <w:rFonts w:eastAsia="Droid Sans Fallback" w:cs="FreeSans"/>
+          <w:color w:val="00000A"/>
+          <w:sz w:val="24"/>
+          <w:szCs w:val="24"/>
+          <w:lang w:val="en-CA" w:eastAsia="zh-CN" w:bidi="hi-IN"/>
+        </w:rPr>
+      </w:r>
+      <w:r/>
+    </w:p>
+    <w:p>
+      <w:pPr>
+        <w:pStyle w:val="Normal"/>
+        <w:rPr>
+          <w:sz w:val="24"/>
+          <w:sz w:val="24"/>
+          <w:szCs w:val="24"/>
+          <w:rFonts w:ascii="Times New Roman" w:hAnsi="Times New Roman" w:eastAsia="Droid Sans Fallback" w:cs="FreeSans"/>
+          <w:color w:val="00000A"/>
+          <w:lang w:val="en-CA" w:eastAsia="zh-CN" w:bidi="hi-IN"/>
+        </w:rPr>
+      </w:pPr>
+      <w:r>
+        <w:rPr>
+          <w:rFonts w:eastAsia="Droid Sans Fallback" w:cs="FreeSans"/>
+          <w:color w:val="00000A"/>
+          <w:sz w:val="24"/>
+          <w:szCs w:val="24"/>
+          <w:lang w:val="en-CA" w:eastAsia="zh-CN" w:bidi="hi-IN"/>
+        </w:rPr>
+        <w:t>The idea I had for the GUI was that the user would be able to type in a full query like the ones in Part 3.3 and the results would be shown on a seperate window. The user would then close the results window and go back to searching.</w:t>
+      </w:r>
+      <w:r/>
+    </w:p>
+    <w:p>
+      <w:pPr>
+        <w:pStyle w:val="Normal"/>
+        <w:rPr>
+          <w:sz w:val="24"/>
+          <w:sz w:val="24"/>
+          <w:szCs w:val="24"/>
+          <w:rFonts w:ascii="Times New Roman" w:hAnsi="Times New Roman" w:eastAsia="Droid Sans Fallback" w:cs="FreeSans"/>
+          <w:color w:val="00000A"/>
+          <w:lang w:val="en-CA" w:eastAsia="zh-CN" w:bidi="hi-IN"/>
+        </w:rPr>
+      </w:pPr>
+      <w:r>
+        <w:rPr>
+          <w:rFonts w:eastAsia="Droid Sans Fallback" w:cs="FreeSans"/>
+          <w:color w:val="00000A"/>
+          <w:sz w:val="24"/>
+          <w:szCs w:val="24"/>
+          <w:lang w:val="en-CA" w:eastAsia="zh-CN" w:bidi="hi-IN"/>
+        </w:rPr>
+      </w:r>
+      <w:r/>
+    </w:p>
+    <w:p>
+      <w:pPr>
+        <w:pStyle w:val="Normal"/>
+        <w:rPr>
+          <w:sz w:val="24"/>
+          <w:sz w:val="24"/>
+          <w:szCs w:val="24"/>
+          <w:rFonts w:ascii="Times New Roman" w:hAnsi="Times New Roman" w:eastAsia="Droid Sans Fallback" w:cs="FreeSans"/>
+          <w:color w:val="00000A"/>
+          <w:lang w:val="en-CA" w:eastAsia="zh-CN" w:bidi="hi-IN"/>
+        </w:rPr>
+      </w:pPr>
+      <w:r>
+        <w:rPr>
+          <w:rFonts w:eastAsia="Droid Sans Fallback" w:cs="FreeSans"/>
+          <w:color w:val="00000A"/>
+          <w:sz w:val="24"/>
+          <w:szCs w:val="24"/>
+          <w:lang w:val="en-CA" w:eastAsia="zh-CN" w:bidi="hi-IN"/>
+        </w:rPr>
+        <w:t>The intent of my idea was to provide a different way of querying and updating the database instead of going through the command line.</w:t>
+      </w:r>
+      <w:r/>
+    </w:p>
+    <w:p>
+      <w:pPr>
+        <w:pStyle w:val="Normal"/>
+        <w:rPr>
+          <w:sz w:val="24"/>
+          <w:sz w:val="24"/>
+          <w:szCs w:val="24"/>
+          <w:rFonts w:ascii="Times New Roman" w:hAnsi="Times New Roman" w:eastAsia="Droid Sans Fallback" w:cs="FreeSans"/>
+          <w:color w:val="00000A"/>
+          <w:lang w:val="en-CA" w:eastAsia="zh-CN" w:bidi="hi-IN"/>
+        </w:rPr>
+      </w:pPr>
+      <w:r>
+        <w:rPr>
+          <w:rFonts w:eastAsia="Droid Sans Fallback" w:cs="FreeSans"/>
+          <w:color w:val="00000A"/>
+          <w:sz w:val="24"/>
+          <w:szCs w:val="24"/>
+          <w:lang w:val="en-CA" w:eastAsia="zh-CN" w:bidi="hi-IN"/>
+        </w:rPr>
       </w:r>
       <w:r/>
     </w:p>

</xml_diff>